<commit_message>
updated code in book-finder + products page.
</commit_message>
<xml_diff>
--- a/planning/ontwerp_mike.docx
+++ b/planning/ontwerp_mike.docx
@@ -1,6 +1,6 @@
 
 <file path=word/document.xml><?xml version="1.0" encoding="utf-8"?>
-<w:document xmlns:wpc="http://schemas.microsoft.com/office/word/2010/wordprocessingCanvas" xmlns:cx="http://schemas.microsoft.com/office/drawing/2014/chartex" xmlns:cx1="http://schemas.microsoft.com/office/drawing/2015/9/8/chartex" xmlns:cx2="http://schemas.microsoft.com/office/drawing/2015/10/21/chartex" xmlns:cx3="http://schemas.microsoft.com/office/drawing/2016/5/9/chartex" xmlns:cx4="http://schemas.microsoft.com/office/drawing/2016/5/10/chartex" xmlns:cx5="http://schemas.microsoft.com/office/drawing/2016/5/11/chartex" xmlns:cx6="http://schemas.microsoft.com/office/drawing/2016/5/12/chartex" xmlns:cx7="http://schemas.microsoft.com/office/drawing/2016/5/13/chartex" xmlns:cx8="http://schemas.microsoft.com/office/drawing/2016/5/14/chartex" xmlns:mc="http://schemas.openxmlformats.org/markup-compatibility/2006" xmlns:aink="http://schemas.microsoft.com/office/drawing/2016/ink" xmlns:am3d="http://schemas.microsoft.com/office/drawing/2017/model3d" xmlns:o="urn:schemas-microsoft-com:office:office" xmlns:oel="http://schemas.microsoft.com/office/2019/extlst" xmlns:r="http://schemas.openxmlformats.org/officeDocument/2006/relationships" xmlns:m="http://schemas.openxmlformats.org/officeDocument/2006/math" xmlns:v="urn:schemas-microsoft-com:vml" xmlns:wp14="http://schemas.microsoft.com/office/word/2010/wordprocessingDrawing" xmlns:wp="http://schemas.openxmlformats.org/drawingml/2006/wordprocessingDrawing" xmlns:w10="urn:schemas-microsoft-com:office:word" xmlns:w="http://schemas.openxmlformats.org/wordprocessingml/2006/main" xmlns:w14="http://schemas.microsoft.com/office/word/2010/wordml" xmlns:w15="http://schemas.microsoft.com/office/word/2012/wordml" xmlns:w16cex="http://schemas.microsoft.com/office/word/2018/wordml/cex" xmlns:w16cid="http://schemas.microsoft.com/office/word/2016/wordml/cid" xmlns:w16="http://schemas.microsoft.com/office/word/2018/wordml" xmlns:w16sdtdh="http://schemas.microsoft.com/office/word/2020/wordml/sdtdatahash" xmlns:w16se="http://schemas.microsoft.com/office/word/2015/wordml/symex" xmlns:wpg="http://schemas.microsoft.com/office/word/2010/wordprocessingGroup" xmlns:wpi="http://schemas.microsoft.com/office/word/2010/wordprocessingInk" xmlns:wne="http://schemas.microsoft.com/office/word/2006/wordml" xmlns:wps="http://schemas.microsoft.com/office/word/2010/wordprocessingShape" mc:Ignorable="w14 w15 w16se w16cid w16 w16cex w16sdtdh wp14">
+<w:document xmlns:wpc="http://schemas.microsoft.com/office/word/2010/wordprocessingCanvas" xmlns:cx="http://schemas.microsoft.com/office/drawing/2014/chartex" xmlns:cx1="http://schemas.microsoft.com/office/drawing/2015/9/8/chartex" xmlns:cx2="http://schemas.microsoft.com/office/drawing/2015/10/21/chartex" xmlns:cx3="http://schemas.microsoft.com/office/drawing/2016/5/9/chartex" xmlns:cx4="http://schemas.microsoft.com/office/drawing/2016/5/10/chartex" xmlns:cx5="http://schemas.microsoft.com/office/drawing/2016/5/11/chartex" xmlns:cx6="http://schemas.microsoft.com/office/drawing/2016/5/12/chartex" xmlns:cx7="http://schemas.microsoft.com/office/drawing/2016/5/13/chartex" xmlns:cx8="http://schemas.microsoft.com/office/drawing/2016/5/14/chartex" xmlns:mc="http://schemas.openxmlformats.org/markup-compatibility/2006" xmlns:aink="http://schemas.microsoft.com/office/drawing/2016/ink" xmlns:am3d="http://schemas.microsoft.com/office/drawing/2017/model3d" xmlns:o="urn:schemas-microsoft-com:office:office" xmlns:oel="http://schemas.microsoft.com/office/2019/extlst" xmlns:r="http://schemas.openxmlformats.org/officeDocument/2006/relationships" xmlns:m="http://schemas.openxmlformats.org/officeDocument/2006/math" xmlns:v="urn:schemas-microsoft-com:vml" xmlns:wp14="http://schemas.microsoft.com/office/word/2010/wordprocessingDrawing" xmlns:wp="http://schemas.openxmlformats.org/drawingml/2006/wordprocessingDrawing" xmlns:w10="urn:schemas-microsoft-com:office:word" xmlns:w="http://schemas.openxmlformats.org/wordprocessingml/2006/main" xmlns:w14="http://schemas.microsoft.com/office/word/2010/wordml" xmlns:w15="http://schemas.microsoft.com/office/word/2012/wordml" xmlns:w16cex="http://schemas.microsoft.com/office/word/2018/wordml/cex" xmlns:w16cid="http://schemas.microsoft.com/office/word/2016/wordml/cid" xmlns:w16="http://schemas.microsoft.com/office/word/2018/wordml" xmlns:w16du="http://schemas.microsoft.com/office/word/2023/wordml/word16du" xmlns:w16sdtdh="http://schemas.microsoft.com/office/word/2020/wordml/sdtdatahash" xmlns:w16se="http://schemas.microsoft.com/office/word/2015/wordml/symex" xmlns:wpg="http://schemas.microsoft.com/office/word/2010/wordprocessingGroup" xmlns:wpi="http://schemas.microsoft.com/office/word/2010/wordprocessingInk" xmlns:wne="http://schemas.microsoft.com/office/word/2006/wordml" xmlns:wps="http://schemas.microsoft.com/office/word/2010/wordprocessingShape" mc:Ignorable="w14 w15 w16se w16cid w16 w16cex w16sdtdh wp14">
   <w:body>
     <w:sdt>
       <w:sdtPr>
@@ -1709,21 +1709,29 @@
       </w:pPr>
       <w:r>
         <w:rPr>
-          <w:noProof/>
+          <w:rFonts w:ascii="Calibri" w:hAnsi="Calibri"/>
+        </w:rPr>
+        <w:t>Beschrijf indien van toepassing de basis lay-out, bijvoorbeeld (en er mogen meer schermen in staan).</w:t>
+      </w:r>
+    </w:p>
+    <w:p>
+      <w:r>
+        <w:rPr>
+          <w:rFonts w:ascii="Calibri" w:hAnsi="Calibri"/>
         </w:rPr>
         <w:drawing>
-          <wp:anchor distT="0" distB="0" distL="114300" distR="114300" simplePos="0" relativeHeight="251665408" behindDoc="0" locked="0" layoutInCell="1" allowOverlap="1" wp14:anchorId="44C1E8C7" wp14:editId="1F03C83D">
+          <wp:anchor distT="0" distB="0" distL="114300" distR="114300" simplePos="0" relativeHeight="251672576" behindDoc="0" locked="0" layoutInCell="1" allowOverlap="1" wp14:anchorId="764A37E1" wp14:editId="5F6E8E71">
             <wp:simplePos x="0" y="0"/>
             <wp:positionH relativeFrom="margin">
-              <wp:posOffset>-13970</wp:posOffset>
+              <wp:align>center</wp:align>
             </wp:positionH>
             <wp:positionV relativeFrom="paragraph">
-              <wp:posOffset>228600</wp:posOffset>
+              <wp:posOffset>299085</wp:posOffset>
             </wp:positionV>
-            <wp:extent cx="6019800" cy="3338195"/>
+            <wp:extent cx="6003925" cy="2882265"/>
             <wp:effectExtent l="0" t="0" r="0" b="0"/>
             <wp:wrapTopAndBottom/>
-            <wp:docPr id="3" name="Afbeelding 3"/>
+            <wp:docPr id="2" name="Afbeelding 2" descr="Afbeelding met tekst, weg, stad&#10;&#10;Automatisch gegenereerde beschrijving"/>
             <wp:cNvGraphicFramePr>
               <a:graphicFrameLocks xmlns:a="http://schemas.openxmlformats.org/drawingml/2006/main" noChangeAspect="1"/>
             </wp:cNvGraphicFramePr>
@@ -1731,7 +1739,7 @@
               <a:graphicData uri="http://schemas.openxmlformats.org/drawingml/2006/picture">
                 <pic:pic xmlns:pic="http://schemas.openxmlformats.org/drawingml/2006/picture">
                   <pic:nvPicPr>
-                    <pic:cNvPr id="1" name=""/>
+                    <pic:cNvPr id="2" name="Afbeelding 2" descr="Afbeelding met tekst, weg, stad&#10;&#10;Automatisch gegenereerde beschrijving"/>
                     <pic:cNvPicPr/>
                   </pic:nvPicPr>
                   <pic:blipFill>
@@ -1749,7 +1757,7 @@
                   <pic:spPr>
                     <a:xfrm>
                       <a:off x="0" y="0"/>
-                      <a:ext cx="6019800" cy="3338195"/>
+                      <a:ext cx="6003925" cy="2882265"/>
                     </a:xfrm>
                     <a:prstGeom prst="rect">
                       <a:avLst/>
@@ -1768,20 +1776,20 @@
         </w:drawing>
       </w:r>
       <w:r>
-        <w:rPr>
-          <w:rFonts w:ascii="Calibri" w:hAnsi="Calibri"/>
-        </w:rPr>
-        <w:t>Beschrijf indien van toepassing de basis lay-out, bijvoorbeeld (en er mogen meer schermen in staan).</w:t>
-      </w:r>
-    </w:p>
-    <w:p/>
-    <w:p>
-      <w:r>
         <w:t>Geef een korte omschrijving en onderbouwing van elk scherm</w:t>
       </w:r>
       <w:r>
         <w:t>.</w:t>
       </w:r>
+    </w:p>
+    <w:p>
+      <w:pPr>
+        <w:rPr>
+          <w:rFonts w:ascii="Poppins SemiBold" w:hAnsi="Poppins SemiBold" w:cs="Poppins SemiBold"/>
+          <w:sz w:val="24"/>
+          <w:szCs w:val="24"/>
+        </w:rPr>
+      </w:pPr>
     </w:p>
     <w:p>
       <w:pPr>
@@ -1835,16 +1843,7 @@
           <w:sz w:val="20"/>
           <w:szCs w:val="20"/>
         </w:rPr>
-        <w:t xml:space="preserve">. </w:t>
-      </w:r>
-      <w:r>
-        <w:rPr>
-          <w:rFonts w:ascii="Poppins" w:hAnsi="Poppins" w:cs="Poppins"/>
-          <w:sz w:val="20"/>
-          <w:szCs w:val="20"/>
-        </w:rPr>
-        <w:lastRenderedPageBreak/>
-        <w:t>Vervolgens zie je een korte review-sectie over wat de klanten over ons zeggen en als laatste de footer page.</w:t>
+        <w:t>. Vervolgens zie je een korte review-sectie over wat de klanten over ons zeggen en als laatste de footer page.</w:t>
       </w:r>
     </w:p>
     <w:p>
@@ -1855,25 +1854,79 @@
           <w:szCs w:val="24"/>
         </w:rPr>
       </w:pPr>
+      <w:proofErr w:type="spellStart"/>
       <w:r>
         <w:rPr>
           <w:rFonts w:ascii="Poppins SemiBold" w:hAnsi="Poppins SemiBold" w:cs="Poppins SemiBold"/>
           <w:sz w:val="24"/>
           <w:szCs w:val="24"/>
         </w:rPr>
+        <w:lastRenderedPageBreak/>
+        <w:t>About</w:t>
+      </w:r>
+      <w:proofErr w:type="spellEnd"/>
+      <w:r>
+        <w:rPr>
+          <w:rFonts w:ascii="Poppins SemiBold" w:hAnsi="Poppins SemiBold" w:cs="Poppins SemiBold"/>
+          <w:sz w:val="24"/>
+          <w:szCs w:val="24"/>
+        </w:rPr>
+        <w:t xml:space="preserve"> </w:t>
+      </w:r>
+      <w:proofErr w:type="spellStart"/>
+      <w:r>
+        <w:rPr>
+          <w:rFonts w:ascii="Poppins SemiBold" w:hAnsi="Poppins SemiBold" w:cs="Poppins SemiBold"/>
+          <w:sz w:val="24"/>
+          <w:szCs w:val="24"/>
+        </w:rPr>
+        <w:t>us</w:t>
+      </w:r>
+      <w:proofErr w:type="spellEnd"/>
+      <w:r>
+        <w:rPr>
+          <w:rFonts w:ascii="Poppins SemiBold" w:hAnsi="Poppins SemiBold" w:cs="Poppins SemiBold"/>
+          <w:sz w:val="24"/>
+          <w:szCs w:val="24"/>
+        </w:rPr>
+        <w:t xml:space="preserve"> page</w:t>
+      </w:r>
+      <w:r>
+        <w:rPr>
+          <w:rFonts w:ascii="Poppins SemiBold" w:hAnsi="Poppins SemiBold" w:cs="Poppins SemiBold"/>
+          <w:sz w:val="24"/>
+          <w:szCs w:val="24"/>
+        </w:rPr>
+        <w:t xml:space="preserve"> :</w:t>
+      </w:r>
+    </w:p>
+    <w:p>
+      <w:pPr>
+        <w:rPr>
+          <w:rFonts w:ascii="Poppins SemiBold" w:hAnsi="Poppins SemiBold" w:cs="Poppins SemiBold"/>
+          <w:sz w:val="24"/>
+          <w:szCs w:val="24"/>
+        </w:rPr>
+      </w:pPr>
+      <w:r>
+        <w:rPr>
+          <w:rFonts w:ascii="Poppins SemiBold" w:hAnsi="Poppins SemiBold" w:cs="Poppins SemiBold"/>
+          <w:sz w:val="24"/>
+          <w:szCs w:val="24"/>
+        </w:rPr>
         <w:drawing>
-          <wp:anchor distT="0" distB="0" distL="114300" distR="114300" simplePos="0" relativeHeight="251669504" behindDoc="0" locked="0" layoutInCell="1" allowOverlap="1" wp14:anchorId="1FEFE053" wp14:editId="70C532E4">
+          <wp:anchor distT="0" distB="0" distL="114300" distR="114300" simplePos="0" relativeHeight="251673600" behindDoc="0" locked="0" layoutInCell="1" allowOverlap="1" wp14:anchorId="7EDE1AE2" wp14:editId="52F8761B">
             <wp:simplePos x="0" y="0"/>
             <wp:positionH relativeFrom="column">
-              <wp:posOffset>109855</wp:posOffset>
+              <wp:posOffset>-4445</wp:posOffset>
             </wp:positionH>
             <wp:positionV relativeFrom="paragraph">
-              <wp:posOffset>358775</wp:posOffset>
+              <wp:posOffset>-635</wp:posOffset>
             </wp:positionV>
-            <wp:extent cx="5760720" cy="3228340"/>
-            <wp:effectExtent l="0" t="0" r="0" b="0"/>
+            <wp:extent cx="5760720" cy="2758440"/>
+            <wp:effectExtent l="0" t="0" r="0" b="3810"/>
             <wp:wrapTopAndBottom/>
-            <wp:docPr id="7" name="Afbeelding 7"/>
+            <wp:docPr id="6" name="Afbeelding 6" descr="Afbeelding met Website&#10;&#10;Automatisch gegenereerde beschrijving"/>
             <wp:cNvGraphicFramePr>
               <a:graphicFrameLocks xmlns:a="http://schemas.openxmlformats.org/drawingml/2006/main" noChangeAspect="1"/>
             </wp:cNvGraphicFramePr>
@@ -1881,7 +1934,7 @@
               <a:graphicData uri="http://schemas.openxmlformats.org/drawingml/2006/picture">
                 <pic:pic xmlns:pic="http://schemas.openxmlformats.org/drawingml/2006/picture">
                   <pic:nvPicPr>
-                    <pic:cNvPr id="1" name=""/>
+                    <pic:cNvPr id="6" name="Afbeelding 6" descr="Afbeelding met Website&#10;&#10;Automatisch gegenereerde beschrijving"/>
                     <pic:cNvPicPr/>
                   </pic:nvPicPr>
                   <pic:blipFill>
@@ -1899,7 +1952,7 @@
                   <pic:spPr>
                     <a:xfrm>
                       <a:off x="0" y="0"/>
-                      <a:ext cx="5760720" cy="3228340"/>
+                      <a:ext cx="5760720" cy="2758440"/>
                     </a:xfrm>
                     <a:prstGeom prst="rect">
                       <a:avLst/>
@@ -1911,59 +1964,6 @@
           </wp:anchor>
         </w:drawing>
       </w:r>
-      <w:proofErr w:type="spellStart"/>
-      <w:r>
-        <w:rPr>
-          <w:rFonts w:ascii="Poppins SemiBold" w:hAnsi="Poppins SemiBold" w:cs="Poppins SemiBold"/>
-          <w:sz w:val="24"/>
-          <w:szCs w:val="24"/>
-        </w:rPr>
-        <w:t>About</w:t>
-      </w:r>
-      <w:proofErr w:type="spellEnd"/>
-      <w:r>
-        <w:rPr>
-          <w:rFonts w:ascii="Poppins SemiBold" w:hAnsi="Poppins SemiBold" w:cs="Poppins SemiBold"/>
-          <w:sz w:val="24"/>
-          <w:szCs w:val="24"/>
-        </w:rPr>
-        <w:t xml:space="preserve"> </w:t>
-      </w:r>
-      <w:proofErr w:type="spellStart"/>
-      <w:r>
-        <w:rPr>
-          <w:rFonts w:ascii="Poppins SemiBold" w:hAnsi="Poppins SemiBold" w:cs="Poppins SemiBold"/>
-          <w:sz w:val="24"/>
-          <w:szCs w:val="24"/>
-        </w:rPr>
-        <w:t>us</w:t>
-      </w:r>
-      <w:proofErr w:type="spellEnd"/>
-      <w:r>
-        <w:rPr>
-          <w:rFonts w:ascii="Poppins SemiBold" w:hAnsi="Poppins SemiBold" w:cs="Poppins SemiBold"/>
-          <w:sz w:val="24"/>
-          <w:szCs w:val="24"/>
-        </w:rPr>
-        <w:t xml:space="preserve"> page</w:t>
-      </w:r>
-      <w:r>
-        <w:rPr>
-          <w:rFonts w:ascii="Poppins SemiBold" w:hAnsi="Poppins SemiBold" w:cs="Poppins SemiBold"/>
-          <w:sz w:val="24"/>
-          <w:szCs w:val="24"/>
-        </w:rPr>
-        <w:t xml:space="preserve"> :</w:t>
-      </w:r>
-    </w:p>
-    <w:p>
-      <w:pPr>
-        <w:rPr>
-          <w:rFonts w:ascii="Poppins SemiBold" w:hAnsi="Poppins SemiBold" w:cs="Poppins SemiBold"/>
-          <w:sz w:val="24"/>
-          <w:szCs w:val="24"/>
-        </w:rPr>
-      </w:pPr>
     </w:p>
     <w:p>
       <w:pPr>
@@ -2019,37 +2019,52 @@
           <w:sz w:val="20"/>
           <w:szCs w:val="20"/>
         </w:rPr>
-        <w:t xml:space="preserve"> us page, vertellen hoe wij als bedrijf zijn ontstaan, daarnaast lees je ook leuke dingen over ons. We vertellen ook een stuk over de soort auto’s die wij bieden en natuurlijk wat voor merken. Je wordt ook de hoogte gehouden van verschillende info zoals: de prijzen en de voorwaarden en een stappenplan hoe leasen/huren werkt bij ons.</w:t>
-      </w:r>
-    </w:p>
-    <w:p>
-      <w:pPr>
+        <w:t xml:space="preserve"> </w:t>
+      </w:r>
+      <w:proofErr w:type="spellStart"/>
+      <w:r>
+        <w:rPr>
+          <w:rFonts w:ascii="Poppins" w:hAnsi="Poppins" w:cs="Poppins"/>
+          <w:sz w:val="20"/>
+          <w:szCs w:val="20"/>
+        </w:rPr>
+        <w:t>us</w:t>
+      </w:r>
+      <w:proofErr w:type="spellEnd"/>
+      <w:r>
+        <w:rPr>
+          <w:rFonts w:ascii="Poppins" w:hAnsi="Poppins" w:cs="Poppins"/>
+          <w:sz w:val="20"/>
+          <w:szCs w:val="20"/>
+        </w:rPr>
+        <w:t xml:space="preserve"> page, vertellen hoe wij als bedrijf zijn ontstaan, daarnaast lees je ook leuke dingen over ons. We vertellen ook een stuk over de soort auto’s die wij bieden en natuurlijk wat voor merken. Je wordt ook de hoogte gehouden van verschillende info zoals: de prijzen en de voorwaarden en een stappenplan hoe leasen/huren werkt bij ons.</w:t>
+      </w:r>
+    </w:p>
+    <w:p>
+      <w:pPr>
+        <w:rPr>
+          <w:noProof/>
+        </w:rPr>
+      </w:pPr>
+      <w:r>
         <w:rPr>
           <w:rFonts w:ascii="Poppins SemiBold" w:hAnsi="Poppins SemiBold" w:cs="Poppins SemiBold"/>
           <w:sz w:val="24"/>
           <w:szCs w:val="24"/>
         </w:rPr>
-      </w:pPr>
-      <w:r>
-        <w:rPr>
-          <w:rFonts w:ascii="Poppins SemiBold" w:hAnsi="Poppins SemiBold" w:cs="Poppins SemiBold"/>
-          <w:sz w:val="24"/>
-          <w:szCs w:val="24"/>
-        </w:rPr>
-        <w:lastRenderedPageBreak/>
         <w:drawing>
-          <wp:anchor distT="0" distB="0" distL="114300" distR="114300" simplePos="0" relativeHeight="251670528" behindDoc="0" locked="0" layoutInCell="1" allowOverlap="1" wp14:anchorId="2B696082" wp14:editId="601F4F6E">
+          <wp:anchor distT="0" distB="0" distL="114300" distR="114300" simplePos="0" relativeHeight="251674624" behindDoc="0" locked="0" layoutInCell="1" allowOverlap="1" wp14:anchorId="71CAFCD1" wp14:editId="6F799B24">
             <wp:simplePos x="0" y="0"/>
-            <wp:positionH relativeFrom="column">
-              <wp:posOffset>5080</wp:posOffset>
+            <wp:positionH relativeFrom="margin">
+              <wp:align>right</wp:align>
             </wp:positionH>
             <wp:positionV relativeFrom="paragraph">
-              <wp:posOffset>382270</wp:posOffset>
+              <wp:posOffset>486410</wp:posOffset>
             </wp:positionV>
-            <wp:extent cx="5760720" cy="3240405"/>
-            <wp:effectExtent l="0" t="0" r="0" b="0"/>
+            <wp:extent cx="5760720" cy="3462020"/>
+            <wp:effectExtent l="0" t="0" r="0" b="5080"/>
             <wp:wrapTopAndBottom/>
-            <wp:docPr id="8" name="Afbeelding 8" descr="Afbeelding met tekst, schermafbeelding, monitor&#10;&#10;Automatisch gegenereerde beschrijving"/>
+            <wp:docPr id="13" name="Afbeelding 13" descr="Afbeelding met Website&#10;&#10;Automatisch gegenereerde beschrijving"/>
             <wp:cNvGraphicFramePr>
               <a:graphicFrameLocks xmlns:a="http://schemas.openxmlformats.org/drawingml/2006/main" noChangeAspect="1"/>
             </wp:cNvGraphicFramePr>
@@ -2057,11 +2072,11 @@
               <a:graphicData uri="http://schemas.openxmlformats.org/drawingml/2006/picture">
                 <pic:pic xmlns:pic="http://schemas.openxmlformats.org/drawingml/2006/picture">
                   <pic:nvPicPr>
-                    <pic:cNvPr id="8" name="Afbeelding 8" descr="Afbeelding met tekst, schermafbeelding, monitor&#10;&#10;Automatisch gegenereerde beschrijving"/>
+                    <pic:cNvPr id="13" name="Afbeelding 13" descr="Afbeelding met Website&#10;&#10;Automatisch gegenereerde beschrijving"/>
                     <pic:cNvPicPr/>
                   </pic:nvPicPr>
                   <pic:blipFill>
-                    <a:blip r:embed="rId16" cstate="print">
+                    <a:blip r:embed="rId16">
                       <a:extLst>
                         <a:ext uri="{28A0092B-C50C-407E-A947-70E740481C1C}">
                           <a14:useLocalDpi xmlns:a14="http://schemas.microsoft.com/office/drawing/2010/main" val="0"/>
@@ -2075,7 +2090,7 @@
                   <pic:spPr>
                     <a:xfrm>
                       <a:off x="0" y="0"/>
-                      <a:ext cx="5760720" cy="3240405"/>
+                      <a:ext cx="5760720" cy="3462020"/>
                     </a:xfrm>
                     <a:prstGeom prst="rect">
                       <a:avLst/>
@@ -2118,25 +2133,34 @@
           <w:szCs w:val="24"/>
         </w:rPr>
       </w:pPr>
-      <w:r>
+    </w:p>
+    <w:p>
+      <w:pPr>
         <w:rPr>
           <w:rFonts w:ascii="Poppins SemiBold" w:hAnsi="Poppins SemiBold" w:cs="Poppins SemiBold"/>
           <w:sz w:val="24"/>
           <w:szCs w:val="24"/>
         </w:rPr>
+      </w:pPr>
+      <w:r>
+        <w:rPr>
+          <w:rFonts w:ascii="Poppins SemiBold" w:hAnsi="Poppins SemiBold" w:cs="Poppins SemiBold"/>
+          <w:sz w:val="24"/>
+          <w:szCs w:val="24"/>
+        </w:rPr>
         <w:drawing>
-          <wp:anchor distT="0" distB="0" distL="114300" distR="114300" simplePos="0" relativeHeight="251671552" behindDoc="0" locked="0" layoutInCell="1" allowOverlap="1" wp14:anchorId="501D16D5" wp14:editId="4D2421E0">
+          <wp:anchor distT="0" distB="0" distL="114300" distR="114300" simplePos="0" relativeHeight="251675648" behindDoc="0" locked="0" layoutInCell="1" allowOverlap="1" wp14:anchorId="03A28D82" wp14:editId="19510152">
             <wp:simplePos x="0" y="0"/>
-            <wp:positionH relativeFrom="margin">
-              <wp:align>right</wp:align>
+            <wp:positionH relativeFrom="column">
+              <wp:posOffset>-4445</wp:posOffset>
             </wp:positionH>
             <wp:positionV relativeFrom="paragraph">
-              <wp:posOffset>3561715</wp:posOffset>
+              <wp:posOffset>-635</wp:posOffset>
             </wp:positionV>
-            <wp:extent cx="5760720" cy="3211195"/>
-            <wp:effectExtent l="0" t="0" r="0" b="8255"/>
+            <wp:extent cx="5760720" cy="4113530"/>
+            <wp:effectExtent l="0" t="0" r="0" b="1270"/>
             <wp:wrapTopAndBottom/>
-            <wp:docPr id="9" name="Afbeelding 9" descr="Afbeelding met tekst, schermafbeelding, monitor, computer&#10;&#10;Automatisch gegenereerde beschrijving"/>
+            <wp:docPr id="14" name="Afbeelding 14" descr="Afbeelding met tekst&#10;&#10;Automatisch gegenereerde beschrijving"/>
             <wp:cNvGraphicFramePr>
               <a:graphicFrameLocks xmlns:a="http://schemas.openxmlformats.org/drawingml/2006/main" noChangeAspect="1"/>
             </wp:cNvGraphicFramePr>
@@ -2144,11 +2168,11 @@
               <a:graphicData uri="http://schemas.openxmlformats.org/drawingml/2006/picture">
                 <pic:pic xmlns:pic="http://schemas.openxmlformats.org/drawingml/2006/picture">
                   <pic:nvPicPr>
-                    <pic:cNvPr id="9" name="Afbeelding 9" descr="Afbeelding met tekst, schermafbeelding, monitor, computer&#10;&#10;Automatisch gegenereerde beschrijving"/>
+                    <pic:cNvPr id="14" name="Afbeelding 14" descr="Afbeelding met tekst&#10;&#10;Automatisch gegenereerde beschrijving"/>
                     <pic:cNvPicPr/>
                   </pic:nvPicPr>
                   <pic:blipFill>
-                    <a:blip r:embed="rId17" cstate="print">
+                    <a:blip r:embed="rId17">
                       <a:extLst>
                         <a:ext uri="{28A0092B-C50C-407E-A947-70E740481C1C}">
                           <a14:useLocalDpi xmlns:a14="http://schemas.microsoft.com/office/drawing/2010/main" val="0"/>
@@ -2162,7 +2186,7 @@
                   <pic:spPr>
                     <a:xfrm>
                       <a:off x="0" y="0"/>
-                      <a:ext cx="5760720" cy="3211195"/>
+                      <a:ext cx="5760720" cy="4113530"/>
                     </a:xfrm>
                     <a:prstGeom prst="rect">
                       <a:avLst/>
@@ -2208,52 +2232,6 @@
     <w:p>
       <w:pPr>
         <w:pStyle w:val="Lijstalinea"/>
-        <w:rPr>
-          <w:rFonts w:ascii="Poppins SemiBold" w:hAnsi="Poppins SemiBold" w:cs="Poppins SemiBold"/>
-          <w:sz w:val="20"/>
-          <w:szCs w:val="20"/>
-        </w:rPr>
-      </w:pPr>
-    </w:p>
-    <w:p>
-      <w:pPr>
-        <w:pStyle w:val="Lijstalinea"/>
-        <w:rPr>
-          <w:rFonts w:ascii="Poppins SemiBold" w:hAnsi="Poppins SemiBold" w:cs="Poppins SemiBold"/>
-          <w:sz w:val="20"/>
-          <w:szCs w:val="20"/>
-        </w:rPr>
-      </w:pPr>
-    </w:p>
-    <w:p>
-      <w:pPr>
-        <w:rPr>
-          <w:rFonts w:ascii="Poppins SemiBold" w:hAnsi="Poppins SemiBold" w:cs="Poppins SemiBold"/>
-          <w:sz w:val="24"/>
-          <w:szCs w:val="24"/>
-        </w:rPr>
-      </w:pPr>
-      <w:r>
-        <w:rPr>
-          <w:rFonts w:ascii="Poppins SemiBold" w:hAnsi="Poppins SemiBold" w:cs="Poppins SemiBold"/>
-          <w:sz w:val="24"/>
-          <w:szCs w:val="24"/>
-        </w:rPr>
-        <w:lastRenderedPageBreak/>
-        <w:t>Contact page</w:t>
-      </w:r>
-      <w:r>
-        <w:rPr>
-          <w:rFonts w:ascii="Poppins SemiBold" w:hAnsi="Poppins SemiBold" w:cs="Poppins SemiBold"/>
-          <w:sz w:val="24"/>
-          <w:szCs w:val="24"/>
-        </w:rPr>
-        <w:t xml:space="preserve"> :</w:t>
-      </w:r>
-    </w:p>
-    <w:p>
-      <w:pPr>
-        <w:pStyle w:val="Lijstalinea"/>
         <w:numPr>
           <w:ilvl w:val="0"/>
           <w:numId w:val="4"/>
@@ -2264,130 +2242,34 @@
           <w:szCs w:val="20"/>
         </w:rPr>
       </w:pPr>
-      <w:r>
-        <w:rPr>
-          <w:rFonts w:ascii="Poppins" w:hAnsi="Poppins" w:cs="Poppins"/>
-          <w:sz w:val="20"/>
-          <w:szCs w:val="20"/>
-        </w:rPr>
-        <w:t>Hier op de contact page kan je via een formulier naar ons opsturen als u nog verdere vragen / hulp heeft een met aankoop, of u wilt meer info te weten komen over de soorten auto’s enz.</w:t>
-      </w:r>
-    </w:p>
-    <w:p>
-      <w:pPr>
-        <w:rPr>
-          <w:rFonts w:ascii="Poppins SemiBold" w:hAnsi="Poppins SemiBold" w:cs="Poppins SemiBold"/>
-          <w:sz w:val="24"/>
-          <w:szCs w:val="24"/>
-        </w:rPr>
-      </w:pPr>
-      <w:r>
-        <w:rPr>
-          <w:rFonts w:ascii="Poppins SemiBold" w:hAnsi="Poppins SemiBold" w:cs="Poppins SemiBold"/>
-          <w:sz w:val="24"/>
-          <w:szCs w:val="24"/>
-        </w:rPr>
-        <w:t xml:space="preserve">Product + </w:t>
-      </w:r>
-      <w:proofErr w:type="spellStart"/>
-      <w:r>
-        <w:rPr>
-          <w:rFonts w:ascii="Poppins SemiBold" w:hAnsi="Poppins SemiBold" w:cs="Poppins SemiBold"/>
-          <w:sz w:val="24"/>
-          <w:szCs w:val="24"/>
-        </w:rPr>
-        <w:t>Booking</w:t>
-      </w:r>
-      <w:proofErr w:type="spellEnd"/>
-      <w:r>
-        <w:rPr>
-          <w:rFonts w:ascii="Poppins SemiBold" w:hAnsi="Poppins SemiBold" w:cs="Poppins SemiBold"/>
-          <w:sz w:val="24"/>
-          <w:szCs w:val="24"/>
-        </w:rPr>
-        <w:t xml:space="preserve"> page</w:t>
-      </w:r>
-      <w:r>
-        <w:rPr>
-          <w:rFonts w:ascii="Poppins SemiBold" w:hAnsi="Poppins SemiBold" w:cs="Poppins SemiBold"/>
-          <w:sz w:val="24"/>
-          <w:szCs w:val="24"/>
-        </w:rPr>
-        <w:t xml:space="preserve"> :</w:t>
-      </w:r>
-    </w:p>
-    <w:p>
-      <w:pPr>
-        <w:pStyle w:val="Lijstalinea"/>
-        <w:numPr>
-          <w:ilvl w:val="0"/>
-          <w:numId w:val="4"/>
-        </w:numPr>
-        <w:rPr>
-          <w:rFonts w:ascii="Poppins SemiBold" w:hAnsi="Poppins SemiBold" w:cs="Poppins SemiBold"/>
-          <w:sz w:val="24"/>
-          <w:szCs w:val="24"/>
-        </w:rPr>
-      </w:pPr>
-      <w:r>
-        <w:rPr>
-          <w:rFonts w:ascii="Poppins" w:hAnsi="Poppins" w:cs="Poppins"/>
-          <w:sz w:val="20"/>
-          <w:szCs w:val="20"/>
-        </w:rPr>
-        <w:t>Hierin kan je naar onze producten bekijken, wat voor auto’s wij verhuren en natuurlijk de tarieven per uur. Daarnaast kun je ook een of meerdere producten reserveren op onze site.</w:t>
-      </w:r>
-    </w:p>
-    <w:p>
-      <w:pPr>
-        <w:pStyle w:val="Lijstalinea"/>
-        <w:rPr>
-          <w:rFonts w:ascii="Poppins" w:hAnsi="Poppins" w:cs="Poppins"/>
-          <w:sz w:val="20"/>
-          <w:szCs w:val="20"/>
-        </w:rPr>
-      </w:pPr>
-    </w:p>
-    <w:p>
-      <w:pPr>
-        <w:ind w:left="360"/>
+    </w:p>
+    <w:p>
+      <w:pPr>
         <w:rPr>
           <w:rFonts w:ascii="Poppins SemiBold" w:hAnsi="Poppins SemiBold" w:cs="Poppins SemiBold"/>
           <w:sz w:val="20"/>
           <w:szCs w:val="20"/>
         </w:rPr>
       </w:pPr>
-    </w:p>
-    <w:p>
-      <w:pPr>
-        <w:pStyle w:val="Kop1"/>
-      </w:pPr>
-      <w:bookmarkStart w:id="10" w:name="_Toc469485226"/>
-      <w:bookmarkStart w:id="11" w:name="_Toc122015616"/>
-      <w:r>
-        <w:t>Navigatiestructuur</w:t>
-      </w:r>
-      <w:bookmarkEnd w:id="10"/>
-      <w:bookmarkEnd w:id="11"/>
-    </w:p>
-    <w:p>
-      <w:r>
-        <w:rPr>
-          <w:noProof/>
+      <w:r>
+        <w:rPr>
+          <w:rFonts w:ascii="Poppins SemiBold" w:hAnsi="Poppins SemiBold" w:cs="Poppins SemiBold"/>
+          <w:sz w:val="20"/>
+          <w:szCs w:val="20"/>
         </w:rPr>
         <w:drawing>
-          <wp:anchor distT="0" distB="0" distL="114300" distR="114300" simplePos="0" relativeHeight="251668480" behindDoc="0" locked="0" layoutInCell="1" allowOverlap="1" wp14:anchorId="70CA1AD1" wp14:editId="2DA63445">
+          <wp:anchor distT="0" distB="0" distL="114300" distR="114300" simplePos="0" relativeHeight="251676672" behindDoc="0" locked="0" layoutInCell="1" allowOverlap="1" wp14:anchorId="0D8F99AE" wp14:editId="11297A32">
             <wp:simplePos x="0" y="0"/>
             <wp:positionH relativeFrom="margin">
-              <wp:posOffset>-254000</wp:posOffset>
+              <wp:align>right</wp:align>
             </wp:positionH>
-            <wp:positionV relativeFrom="paragraph">
-              <wp:posOffset>280670</wp:posOffset>
+            <wp:positionV relativeFrom="page">
+              <wp:posOffset>7324725</wp:posOffset>
             </wp:positionV>
-            <wp:extent cx="6563995" cy="368300"/>
-            <wp:effectExtent l="19050" t="0" r="27305" b="127000"/>
+            <wp:extent cx="5722620" cy="3064510"/>
+            <wp:effectExtent l="0" t="0" r="0" b="2540"/>
             <wp:wrapTopAndBottom/>
-            <wp:docPr id="11" name="Afbeelding 11"/>
+            <wp:docPr id="17" name="Afbeelding 17" descr="Afbeelding met tekst&#10;&#10;Automatisch gegenereerde beschrijving"/>
             <wp:cNvGraphicFramePr>
               <a:graphicFrameLocks xmlns:a="http://schemas.openxmlformats.org/drawingml/2006/main" noChangeAspect="1"/>
             </wp:cNvGraphicFramePr>
@@ -2395,11 +2277,11 @@
               <a:graphicData uri="http://schemas.openxmlformats.org/drawingml/2006/picture">
                 <pic:pic xmlns:pic="http://schemas.openxmlformats.org/drawingml/2006/picture">
                   <pic:nvPicPr>
-                    <pic:cNvPr id="1" name=""/>
+                    <pic:cNvPr id="17" name="Afbeelding 17" descr="Afbeelding met tekst&#10;&#10;Automatisch gegenereerde beschrijving"/>
                     <pic:cNvPicPr/>
                   </pic:nvPicPr>
                   <pic:blipFill>
-                    <a:blip r:embed="rId18" cstate="print">
+                    <a:blip r:embed="rId18">
                       <a:extLst>
                         <a:ext uri="{28A0092B-C50C-407E-A947-70E740481C1C}">
                           <a14:useLocalDpi xmlns:a14="http://schemas.microsoft.com/office/drawing/2010/main" val="0"/>
@@ -2413,24 +2295,11 @@
                   <pic:spPr>
                     <a:xfrm>
                       <a:off x="0" y="0"/>
-                      <a:ext cx="6563995" cy="368300"/>
+                      <a:ext cx="5722620" cy="3064510"/>
                     </a:xfrm>
-                    <a:prstGeom prst="roundRect">
-                      <a:avLst>
-                        <a:gd name="adj" fmla="val 8594"/>
-                      </a:avLst>
+                    <a:prstGeom prst="rect">
+                      <a:avLst/>
                     </a:prstGeom>
-                    <a:solidFill>
-                      <a:srgbClr val="FFFFFF">
-                        <a:shade val="85000"/>
-                      </a:srgbClr>
-                    </a:solidFill>
-                    <a:ln>
-                      <a:noFill/>
-                    </a:ln>
-                    <a:effectLst>
-                      <a:reflection blurRad="12700" stA="38000" endPos="28000" dist="5000" dir="5400000" sy="-100000" algn="bl" rotWithShape="0"/>
-                    </a:effectLst>
                   </pic:spPr>
                 </pic:pic>
               </a:graphicData>
@@ -2444,7 +2313,572 @@
           </wp:anchor>
         </w:drawing>
       </w:r>
-    </w:p>
+      <w:proofErr w:type="spellStart"/>
+      <w:r>
+        <w:rPr>
+          <w:rFonts w:ascii="Poppins SemiBold" w:hAnsi="Poppins SemiBold" w:cs="Poppins SemiBold"/>
+          <w:sz w:val="20"/>
+          <w:szCs w:val="20"/>
+        </w:rPr>
+        <w:t>Forgot</w:t>
+      </w:r>
+      <w:proofErr w:type="spellEnd"/>
+      <w:r>
+        <w:rPr>
+          <w:rFonts w:ascii="Poppins SemiBold" w:hAnsi="Poppins SemiBold" w:cs="Poppins SemiBold"/>
+          <w:sz w:val="20"/>
+          <w:szCs w:val="20"/>
+        </w:rPr>
+        <w:t xml:space="preserve"> Password Page : </w:t>
+      </w:r>
+    </w:p>
+    <w:p>
+      <w:pPr>
+        <w:rPr>
+          <w:rFonts w:ascii="Poppins SemiBold" w:hAnsi="Poppins SemiBold" w:cs="Poppins SemiBold"/>
+          <w:sz w:val="20"/>
+          <w:szCs w:val="20"/>
+        </w:rPr>
+      </w:pPr>
+    </w:p>
+    <w:p>
+      <w:pPr>
+        <w:rPr>
+          <w:rFonts w:ascii="Poppins SemiBold" w:hAnsi="Poppins SemiBold" w:cs="Poppins SemiBold"/>
+          <w:sz w:val="24"/>
+          <w:szCs w:val="24"/>
+        </w:rPr>
+      </w:pPr>
+      <w:r>
+        <w:rPr>
+          <w:rFonts w:ascii="Poppins SemiBold" w:hAnsi="Poppins SemiBold" w:cs="Poppins SemiBold"/>
+          <w:sz w:val="24"/>
+          <w:szCs w:val="24"/>
+        </w:rPr>
+        <w:t>Contact page</w:t>
+      </w:r>
+      <w:r>
+        <w:rPr>
+          <w:rFonts w:ascii="Poppins SemiBold" w:hAnsi="Poppins SemiBold" w:cs="Poppins SemiBold"/>
+          <w:sz w:val="24"/>
+          <w:szCs w:val="24"/>
+        </w:rPr>
+        <w:t xml:space="preserve"> :</w:t>
+      </w:r>
+    </w:p>
+    <w:p>
+      <w:pPr>
+        <w:pStyle w:val="Lijstalinea"/>
+        <w:numPr>
+          <w:ilvl w:val="0"/>
+          <w:numId w:val="4"/>
+        </w:numPr>
+        <w:rPr>
+          <w:rFonts w:ascii="Poppins SemiBold" w:hAnsi="Poppins SemiBold" w:cs="Poppins SemiBold"/>
+          <w:sz w:val="20"/>
+          <w:szCs w:val="20"/>
+        </w:rPr>
+      </w:pPr>
+      <w:r>
+        <w:rPr>
+          <w:rFonts w:ascii="Poppins" w:hAnsi="Poppins" w:cs="Poppins"/>
+          <w:sz w:val="20"/>
+          <w:szCs w:val="20"/>
+        </w:rPr>
+        <w:t>Hier op de contact page kan je via een formulier naar ons opsturen als u nog verdere vragen / hulp heeft een met aankoop, of u wilt meer info te weten komen over de soorten auto’s enz.</w:t>
+      </w:r>
+    </w:p>
+    <w:p>
+      <w:pPr>
+        <w:rPr>
+          <w:rFonts w:ascii="Poppins SemiBold" w:hAnsi="Poppins SemiBold" w:cs="Poppins SemiBold"/>
+          <w:sz w:val="20"/>
+          <w:szCs w:val="20"/>
+        </w:rPr>
+      </w:pPr>
+      <w:r>
+        <w:rPr>
+          <w:rFonts w:ascii="Poppins SemiBold" w:hAnsi="Poppins SemiBold" w:cs="Poppins SemiBold"/>
+          <w:sz w:val="20"/>
+          <w:szCs w:val="20"/>
+        </w:rPr>
+        <w:drawing>
+          <wp:anchor distT="0" distB="0" distL="114300" distR="114300" simplePos="0" relativeHeight="251677696" behindDoc="0" locked="0" layoutInCell="1" allowOverlap="1" wp14:anchorId="21365289" wp14:editId="08BEAC10">
+            <wp:simplePos x="0" y="0"/>
+            <wp:positionH relativeFrom="margin">
+              <wp:posOffset>581025</wp:posOffset>
+            </wp:positionH>
+            <wp:positionV relativeFrom="paragraph">
+              <wp:posOffset>231140</wp:posOffset>
+            </wp:positionV>
+            <wp:extent cx="4324350" cy="5399405"/>
+            <wp:effectExtent l="0" t="0" r="0" b="0"/>
+            <wp:wrapTopAndBottom/>
+            <wp:docPr id="18" name="Afbeelding 18"/>
+            <wp:cNvGraphicFramePr>
+              <a:graphicFrameLocks xmlns:a="http://schemas.openxmlformats.org/drawingml/2006/main" noChangeAspect="1"/>
+            </wp:cNvGraphicFramePr>
+            <a:graphic xmlns:a="http://schemas.openxmlformats.org/drawingml/2006/main">
+              <a:graphicData uri="http://schemas.openxmlformats.org/drawingml/2006/picture">
+                <pic:pic xmlns:pic="http://schemas.openxmlformats.org/drawingml/2006/picture">
+                  <pic:nvPicPr>
+                    <pic:cNvPr id="1" name=""/>
+                    <pic:cNvPicPr/>
+                  </pic:nvPicPr>
+                  <pic:blipFill>
+                    <a:blip r:embed="rId19">
+                      <a:extLst>
+                        <a:ext uri="{28A0092B-C50C-407E-A947-70E740481C1C}">
+                          <a14:useLocalDpi xmlns:a14="http://schemas.microsoft.com/office/drawing/2010/main" val="0"/>
+                        </a:ext>
+                      </a:extLst>
+                    </a:blip>
+                    <a:stretch>
+                      <a:fillRect/>
+                    </a:stretch>
+                  </pic:blipFill>
+                  <pic:spPr>
+                    <a:xfrm>
+                      <a:off x="0" y="0"/>
+                      <a:ext cx="4324350" cy="5399405"/>
+                    </a:xfrm>
+                    <a:prstGeom prst="rect">
+                      <a:avLst/>
+                    </a:prstGeom>
+                  </pic:spPr>
+                </pic:pic>
+              </a:graphicData>
+            </a:graphic>
+            <wp14:sizeRelH relativeFrom="margin">
+              <wp14:pctWidth>0</wp14:pctWidth>
+            </wp14:sizeRelH>
+            <wp14:sizeRelV relativeFrom="margin">
+              <wp14:pctHeight>0</wp14:pctHeight>
+            </wp14:sizeRelV>
+          </wp:anchor>
+        </w:drawing>
+      </w:r>
+    </w:p>
+    <w:p>
+      <w:pPr>
+        <w:rPr>
+          <w:rFonts w:ascii="Poppins SemiBold" w:hAnsi="Poppins SemiBold" w:cs="Poppins SemiBold"/>
+          <w:sz w:val="20"/>
+          <w:szCs w:val="20"/>
+        </w:rPr>
+      </w:pPr>
+    </w:p>
+    <w:p>
+      <w:pPr>
+        <w:rPr>
+          <w:rFonts w:ascii="Poppins SemiBold" w:hAnsi="Poppins SemiBold" w:cs="Poppins SemiBold"/>
+          <w:sz w:val="20"/>
+          <w:szCs w:val="20"/>
+        </w:rPr>
+      </w:pPr>
+    </w:p>
+    <w:p>
+      <w:pPr>
+        <w:rPr>
+          <w:rFonts w:ascii="Poppins SemiBold" w:hAnsi="Poppins SemiBold" w:cs="Poppins SemiBold"/>
+          <w:sz w:val="24"/>
+          <w:szCs w:val="24"/>
+        </w:rPr>
+      </w:pPr>
+    </w:p>
+    <w:p>
+      <w:pPr>
+        <w:rPr>
+          <w:rFonts w:ascii="Poppins SemiBold" w:hAnsi="Poppins SemiBold" w:cs="Poppins SemiBold"/>
+          <w:sz w:val="24"/>
+          <w:szCs w:val="24"/>
+        </w:rPr>
+      </w:pPr>
+      <w:r>
+        <w:rPr>
+          <w:rFonts w:ascii="Poppins SemiBold" w:hAnsi="Poppins SemiBold" w:cs="Poppins SemiBold"/>
+          <w:sz w:val="24"/>
+          <w:szCs w:val="24"/>
+        </w:rPr>
+        <w:t>Autozoeker</w:t>
+      </w:r>
+      <w:r>
+        <w:rPr>
+          <w:rFonts w:ascii="Poppins SemiBold" w:hAnsi="Poppins SemiBold" w:cs="Poppins SemiBold"/>
+          <w:sz w:val="24"/>
+          <w:szCs w:val="24"/>
+        </w:rPr>
+        <w:t xml:space="preserve"> :</w:t>
+      </w:r>
+    </w:p>
+    <w:p>
+      <w:pPr>
+        <w:pStyle w:val="Lijstalinea"/>
+        <w:numPr>
+          <w:ilvl w:val="0"/>
+          <w:numId w:val="4"/>
+        </w:numPr>
+        <w:rPr>
+          <w:rFonts w:ascii="Poppins SemiBold" w:hAnsi="Poppins SemiBold" w:cs="Poppins SemiBold"/>
+          <w:sz w:val="20"/>
+          <w:szCs w:val="20"/>
+        </w:rPr>
+      </w:pPr>
+      <w:r>
+        <w:rPr>
+          <w:rFonts w:ascii="Poppins" w:hAnsi="Poppins" w:cs="Poppins"/>
+          <w:sz w:val="20"/>
+          <w:szCs w:val="20"/>
+        </w:rPr>
+        <w:t xml:space="preserve">Hier </w:t>
+      </w:r>
+      <w:r>
+        <w:rPr>
+          <w:rFonts w:ascii="Poppins" w:hAnsi="Poppins" w:cs="Poppins"/>
+          <w:sz w:val="20"/>
+          <w:szCs w:val="20"/>
+        </w:rPr>
+        <w:t>Bij POC Share Wheels introduce</w:t>
+      </w:r>
+      <w:r>
+        <w:rPr>
+          <w:rFonts w:ascii="Poppins" w:hAnsi="Poppins" w:cs="Poppins"/>
+          <w:sz w:val="20"/>
+          <w:szCs w:val="20"/>
+        </w:rPr>
+        <w:t xml:space="preserve">ren wij onze autozoeker. Hiermee kan </w:t>
+      </w:r>
+      <w:r>
+        <w:rPr>
+          <w:rFonts w:ascii="Poppins" w:hAnsi="Poppins" w:cs="Poppins"/>
+          <w:sz w:val="20"/>
+          <w:szCs w:val="20"/>
+        </w:rPr>
+        <w:t>je verschillende type auto’s opzoeken en eventueel een type auto huren.</w:t>
+      </w:r>
+    </w:p>
+    <w:p>
+      <w:pPr>
+        <w:rPr>
+          <w:rFonts w:ascii="Poppins SemiBold" w:hAnsi="Poppins SemiBold" w:cs="Poppins SemiBold"/>
+          <w:sz w:val="24"/>
+          <w:szCs w:val="24"/>
+        </w:rPr>
+      </w:pPr>
+    </w:p>
+    <w:p>
+      <w:pPr>
+        <w:rPr>
+          <w:rFonts w:ascii="Poppins SemiBold" w:hAnsi="Poppins SemiBold" w:cs="Poppins SemiBold"/>
+          <w:sz w:val="24"/>
+          <w:szCs w:val="24"/>
+        </w:rPr>
+      </w:pPr>
+      <w:r>
+        <w:rPr>
+          <w:rFonts w:ascii="Poppins SemiBold" w:hAnsi="Poppins SemiBold" w:cs="Poppins SemiBold"/>
+          <w:sz w:val="24"/>
+          <w:szCs w:val="24"/>
+        </w:rPr>
+        <w:drawing>
+          <wp:inline distT="0" distB="0" distL="0" distR="0" wp14:anchorId="4FE8DCD1" wp14:editId="5C1F07A0">
+            <wp:extent cx="6115050" cy="2613996"/>
+            <wp:effectExtent l="0" t="0" r="0" b="0"/>
+            <wp:docPr id="19" name="Afbeelding 19"/>
+            <wp:cNvGraphicFramePr>
+              <a:graphicFrameLocks xmlns:a="http://schemas.openxmlformats.org/drawingml/2006/main" noChangeAspect="1"/>
+            </wp:cNvGraphicFramePr>
+            <a:graphic xmlns:a="http://schemas.openxmlformats.org/drawingml/2006/main">
+              <a:graphicData uri="http://schemas.openxmlformats.org/drawingml/2006/picture">
+                <pic:pic xmlns:pic="http://schemas.openxmlformats.org/drawingml/2006/picture">
+                  <pic:nvPicPr>
+                    <pic:cNvPr id="1" name=""/>
+                    <pic:cNvPicPr/>
+                  </pic:nvPicPr>
+                  <pic:blipFill>
+                    <a:blip r:embed="rId20"/>
+                    <a:stretch>
+                      <a:fillRect/>
+                    </a:stretch>
+                  </pic:blipFill>
+                  <pic:spPr>
+                    <a:xfrm>
+                      <a:off x="0" y="0"/>
+                      <a:ext cx="6128185" cy="2619611"/>
+                    </a:xfrm>
+                    <a:prstGeom prst="rect">
+                      <a:avLst/>
+                    </a:prstGeom>
+                  </pic:spPr>
+                </pic:pic>
+              </a:graphicData>
+            </a:graphic>
+          </wp:inline>
+        </w:drawing>
+      </w:r>
+    </w:p>
+    <w:p>
+      <w:pPr>
+        <w:rPr>
+          <w:rFonts w:ascii="Poppins SemiBold" w:hAnsi="Poppins SemiBold" w:cs="Poppins SemiBold"/>
+          <w:sz w:val="24"/>
+          <w:szCs w:val="24"/>
+        </w:rPr>
+      </w:pPr>
+    </w:p>
+    <w:p>
+      <w:pPr>
+        <w:rPr>
+          <w:rFonts w:ascii="Poppins SemiBold" w:hAnsi="Poppins SemiBold" w:cs="Poppins SemiBold"/>
+          <w:sz w:val="24"/>
+          <w:szCs w:val="24"/>
+        </w:rPr>
+      </w:pPr>
+      <w:r>
+        <w:rPr>
+          <w:rFonts w:ascii="Poppins SemiBold" w:hAnsi="Poppins SemiBold" w:cs="Poppins SemiBold"/>
+          <w:sz w:val="24"/>
+          <w:szCs w:val="24"/>
+        </w:rPr>
+        <w:t xml:space="preserve">Product + </w:t>
+      </w:r>
+      <w:proofErr w:type="spellStart"/>
+      <w:r>
+        <w:rPr>
+          <w:rFonts w:ascii="Poppins SemiBold" w:hAnsi="Poppins SemiBold" w:cs="Poppins SemiBold"/>
+          <w:sz w:val="24"/>
+          <w:szCs w:val="24"/>
+        </w:rPr>
+        <w:t>Booking</w:t>
+      </w:r>
+      <w:proofErr w:type="spellEnd"/>
+      <w:r>
+        <w:rPr>
+          <w:rFonts w:ascii="Poppins SemiBold" w:hAnsi="Poppins SemiBold" w:cs="Poppins SemiBold"/>
+          <w:sz w:val="24"/>
+          <w:szCs w:val="24"/>
+        </w:rPr>
+        <w:t xml:space="preserve"> page</w:t>
+      </w:r>
+      <w:r>
+        <w:rPr>
+          <w:rFonts w:ascii="Poppins SemiBold" w:hAnsi="Poppins SemiBold" w:cs="Poppins SemiBold"/>
+          <w:sz w:val="24"/>
+          <w:szCs w:val="24"/>
+        </w:rPr>
+        <w:t xml:space="preserve"> :</w:t>
+      </w:r>
+    </w:p>
+    <w:p>
+      <w:pPr>
+        <w:pStyle w:val="Lijstalinea"/>
+        <w:numPr>
+          <w:ilvl w:val="0"/>
+          <w:numId w:val="4"/>
+        </w:numPr>
+        <w:rPr>
+          <w:rFonts w:ascii="Poppins SemiBold" w:hAnsi="Poppins SemiBold" w:cs="Poppins SemiBold"/>
+          <w:sz w:val="24"/>
+          <w:szCs w:val="24"/>
+        </w:rPr>
+      </w:pPr>
+      <w:r>
+        <w:rPr>
+          <w:rFonts w:ascii="Poppins SemiBold" w:hAnsi="Poppins SemiBold" w:cs="Poppins SemiBold"/>
+          <w:sz w:val="24"/>
+          <w:szCs w:val="24"/>
+        </w:rPr>
+        <w:drawing>
+          <wp:anchor distT="0" distB="0" distL="114300" distR="114300" simplePos="0" relativeHeight="251678720" behindDoc="0" locked="0" layoutInCell="1" allowOverlap="1" wp14:anchorId="2A3CDEE4" wp14:editId="3CE7541D">
+            <wp:simplePos x="0" y="0"/>
+            <wp:positionH relativeFrom="margin">
+              <wp:posOffset>-371475</wp:posOffset>
+            </wp:positionH>
+            <wp:positionV relativeFrom="paragraph">
+              <wp:posOffset>804545</wp:posOffset>
+            </wp:positionV>
+            <wp:extent cx="6606540" cy="3257550"/>
+            <wp:effectExtent l="0" t="0" r="3810" b="0"/>
+            <wp:wrapTopAndBottom/>
+            <wp:docPr id="21" name="Afbeelding 21"/>
+            <wp:cNvGraphicFramePr>
+              <a:graphicFrameLocks xmlns:a="http://schemas.openxmlformats.org/drawingml/2006/main" noChangeAspect="1"/>
+            </wp:cNvGraphicFramePr>
+            <a:graphic xmlns:a="http://schemas.openxmlformats.org/drawingml/2006/main">
+              <a:graphicData uri="http://schemas.openxmlformats.org/drawingml/2006/picture">
+                <pic:pic xmlns:pic="http://schemas.openxmlformats.org/drawingml/2006/picture">
+                  <pic:nvPicPr>
+                    <pic:cNvPr id="1" name=""/>
+                    <pic:cNvPicPr/>
+                  </pic:nvPicPr>
+                  <pic:blipFill>
+                    <a:blip r:embed="rId21">
+                      <a:extLst>
+                        <a:ext uri="{28A0092B-C50C-407E-A947-70E740481C1C}">
+                          <a14:useLocalDpi xmlns:a14="http://schemas.microsoft.com/office/drawing/2010/main" val="0"/>
+                        </a:ext>
+                      </a:extLst>
+                    </a:blip>
+                    <a:stretch>
+                      <a:fillRect/>
+                    </a:stretch>
+                  </pic:blipFill>
+                  <pic:spPr>
+                    <a:xfrm>
+                      <a:off x="0" y="0"/>
+                      <a:ext cx="6606540" cy="3257550"/>
+                    </a:xfrm>
+                    <a:prstGeom prst="rect">
+                      <a:avLst/>
+                    </a:prstGeom>
+                  </pic:spPr>
+                </pic:pic>
+              </a:graphicData>
+            </a:graphic>
+            <wp14:sizeRelH relativeFrom="margin">
+              <wp14:pctWidth>0</wp14:pctWidth>
+            </wp14:sizeRelH>
+            <wp14:sizeRelV relativeFrom="margin">
+              <wp14:pctHeight>0</wp14:pctHeight>
+            </wp14:sizeRelV>
+          </wp:anchor>
+        </w:drawing>
+      </w:r>
+      <w:r>
+        <w:rPr>
+          <w:rFonts w:ascii="Poppins" w:hAnsi="Poppins" w:cs="Poppins"/>
+          <w:sz w:val="20"/>
+          <w:szCs w:val="20"/>
+        </w:rPr>
+        <w:t>Hierin kan je naar onze producten bekijken, wat voor auto’s wij verhuren en natuurlijk de tarieven per uur. Daarnaast kun je ook een of meerdere producten reserveren op onze site.</w:t>
+      </w:r>
+    </w:p>
+    <w:p>
+      <w:pPr>
+        <w:rPr>
+          <w:rFonts w:ascii="Poppins SemiBold" w:hAnsi="Poppins SemiBold" w:cs="Poppins SemiBold"/>
+          <w:sz w:val="24"/>
+          <w:szCs w:val="24"/>
+        </w:rPr>
+      </w:pPr>
+    </w:p>
+    <w:p>
+      <w:pPr>
+        <w:rPr>
+          <w:rFonts w:ascii="Poppins SemiBold" w:hAnsi="Poppins SemiBold" w:cs="Poppins SemiBold"/>
+          <w:sz w:val="24"/>
+          <w:szCs w:val="24"/>
+        </w:rPr>
+      </w:pPr>
+    </w:p>
+    <w:p>
+      <w:pPr>
+        <w:rPr>
+          <w:rFonts w:ascii="Poppins SemiBold" w:hAnsi="Poppins SemiBold" w:cs="Poppins SemiBold"/>
+          <w:sz w:val="24"/>
+          <w:szCs w:val="24"/>
+        </w:rPr>
+      </w:pPr>
+    </w:p>
+    <w:p>
+      <w:pPr>
+        <w:rPr>
+          <w:rFonts w:ascii="Poppins SemiBold" w:hAnsi="Poppins SemiBold" w:cs="Poppins SemiBold"/>
+          <w:sz w:val="24"/>
+          <w:szCs w:val="24"/>
+        </w:rPr>
+      </w:pPr>
+    </w:p>
+    <w:p>
+      <w:pPr>
+        <w:pStyle w:val="Lijstalinea"/>
+        <w:rPr>
+          <w:rFonts w:ascii="Poppins" w:hAnsi="Poppins" w:cs="Poppins"/>
+          <w:sz w:val="20"/>
+          <w:szCs w:val="20"/>
+        </w:rPr>
+      </w:pPr>
+    </w:p>
+    <w:p>
+      <w:pPr>
+        <w:ind w:left="360"/>
+        <w:rPr>
+          <w:rFonts w:ascii="Poppins SemiBold" w:hAnsi="Poppins SemiBold" w:cs="Poppins SemiBold"/>
+          <w:sz w:val="20"/>
+          <w:szCs w:val="20"/>
+        </w:rPr>
+      </w:pPr>
+    </w:p>
+    <w:p>
+      <w:pPr>
+        <w:pStyle w:val="Kop1"/>
+      </w:pPr>
+      <w:bookmarkStart w:id="10" w:name="_Toc469485226"/>
+      <w:bookmarkStart w:id="11" w:name="_Toc122015616"/>
+      <w:r>
+        <w:drawing>
+          <wp:anchor distT="0" distB="0" distL="114300" distR="114300" simplePos="0" relativeHeight="251679744" behindDoc="0" locked="0" layoutInCell="1" allowOverlap="1" wp14:anchorId="3B7177FF" wp14:editId="75027BF5">
+            <wp:simplePos x="0" y="0"/>
+            <wp:positionH relativeFrom="page">
+              <wp:posOffset>372745</wp:posOffset>
+            </wp:positionH>
+            <wp:positionV relativeFrom="paragraph">
+              <wp:posOffset>452120</wp:posOffset>
+            </wp:positionV>
+            <wp:extent cx="7063740" cy="291987"/>
+            <wp:effectExtent l="0" t="0" r="0" b="0"/>
+            <wp:wrapTopAndBottom/>
+            <wp:docPr id="22" name="Afbeelding 22"/>
+            <wp:cNvGraphicFramePr>
+              <a:graphicFrameLocks xmlns:a="http://schemas.openxmlformats.org/drawingml/2006/main" noChangeAspect="1"/>
+            </wp:cNvGraphicFramePr>
+            <a:graphic xmlns:a="http://schemas.openxmlformats.org/drawingml/2006/main">
+              <a:graphicData uri="http://schemas.openxmlformats.org/drawingml/2006/picture">
+                <pic:pic xmlns:pic="http://schemas.openxmlformats.org/drawingml/2006/picture">
+                  <pic:nvPicPr>
+                    <pic:cNvPr id="1" name=""/>
+                    <pic:cNvPicPr/>
+                  </pic:nvPicPr>
+                  <pic:blipFill>
+                    <a:blip r:embed="rId22">
+                      <a:extLst>
+                        <a:ext uri="{28A0092B-C50C-407E-A947-70E740481C1C}">
+                          <a14:useLocalDpi xmlns:a14="http://schemas.microsoft.com/office/drawing/2010/main" val="0"/>
+                        </a:ext>
+                      </a:extLst>
+                    </a:blip>
+                    <a:stretch>
+                      <a:fillRect/>
+                    </a:stretch>
+                  </pic:blipFill>
+                  <pic:spPr>
+                    <a:xfrm>
+                      <a:off x="0" y="0"/>
+                      <a:ext cx="7063740" cy="291987"/>
+                    </a:xfrm>
+                    <a:prstGeom prst="rect">
+                      <a:avLst/>
+                    </a:prstGeom>
+                  </pic:spPr>
+                </pic:pic>
+              </a:graphicData>
+            </a:graphic>
+            <wp14:sizeRelH relativeFrom="margin">
+              <wp14:pctWidth>0</wp14:pctWidth>
+            </wp14:sizeRelH>
+            <wp14:sizeRelV relativeFrom="margin">
+              <wp14:pctHeight>0</wp14:pctHeight>
+            </wp14:sizeRelV>
+          </wp:anchor>
+        </w:drawing>
+      </w:r>
+      <w:r>
+        <w:t>Navigatiestructuur</w:t>
+      </w:r>
+      <w:bookmarkEnd w:id="10"/>
+      <w:bookmarkEnd w:id="11"/>
+    </w:p>
+    <w:p/>
     <w:p/>
     <w:p/>
     <w:p>
@@ -2492,7 +2926,7 @@
                     <pic:cNvPicPr/>
                   </pic:nvPicPr>
                   <pic:blipFill>
-                    <a:blip r:embed="rId19">
+                    <a:blip r:embed="rId23">
                       <a:extLst>
                         <a:ext uri="{28A0092B-C50C-407E-A947-70E740481C1C}">
                           <a14:useLocalDpi xmlns:a14="http://schemas.microsoft.com/office/drawing/2010/main" val="0"/>
@@ -2524,27 +2958,34 @@
         <w:pStyle w:val="Kop2"/>
       </w:pPr>
       <w:bookmarkStart w:id="13" w:name="_Toc122015618"/>
-      <w:r>
-        <w:lastRenderedPageBreak/>
+      <w:proofErr w:type="spellStart"/>
+      <w:r>
         <w:t>Footer</w:t>
       </w:r>
       <w:bookmarkStart w:id="14" w:name="_Toc122015619"/>
       <w:bookmarkEnd w:id="13"/>
+      <w:proofErr w:type="spellEnd"/>
       <w:r>
         <w:t>(voorbeeld)</w:t>
       </w:r>
       <w:bookmarkEnd w:id="14"/>
     </w:p>
-    <w:p>
-      <w:r>
-        <w:rPr>
-          <w:noProof/>
-        </w:rPr>
+    <w:p/>
+    <w:p>
+      <w:r>
         <w:drawing>
-          <wp:inline distT="0" distB="0" distL="0" distR="0" wp14:anchorId="70E94C11" wp14:editId="31865922">
-            <wp:extent cx="5760720" cy="4918710"/>
-            <wp:effectExtent l="0" t="0" r="0" b="0"/>
-            <wp:docPr id="12" name="Afbeelding 12"/>
+          <wp:anchor distT="0" distB="0" distL="114300" distR="114300" simplePos="0" relativeHeight="251680768" behindDoc="0" locked="0" layoutInCell="1" allowOverlap="1" wp14:anchorId="5991AA5C" wp14:editId="261FF108">
+            <wp:simplePos x="0" y="0"/>
+            <wp:positionH relativeFrom="margin">
+              <wp:posOffset>-156845</wp:posOffset>
+            </wp:positionH>
+            <wp:positionV relativeFrom="paragraph">
+              <wp:posOffset>184150</wp:posOffset>
+            </wp:positionV>
+            <wp:extent cx="6334125" cy="2168525"/>
+            <wp:effectExtent l="0" t="0" r="9525" b="3175"/>
+            <wp:wrapTopAndBottom/>
+            <wp:docPr id="23" name="Afbeelding 23" descr="Afbeelding met tekst, beeldscherm, schermopname, muur&#10;&#10;Automatisch gegenereerde beschrijving"/>
             <wp:cNvGraphicFramePr>
               <a:graphicFrameLocks xmlns:a="http://schemas.openxmlformats.org/drawingml/2006/main" noChangeAspect="1"/>
             </wp:cNvGraphicFramePr>
@@ -2552,11 +2993,11 @@
               <a:graphicData uri="http://schemas.openxmlformats.org/drawingml/2006/picture">
                 <pic:pic xmlns:pic="http://schemas.openxmlformats.org/drawingml/2006/picture">
                   <pic:nvPicPr>
-                    <pic:cNvPr id="12" name="Afbeelding 12"/>
+                    <pic:cNvPr id="23" name="Afbeelding 23" descr="Afbeelding met tekst, beeldscherm, schermopname, muur&#10;&#10;Automatisch gegenereerde beschrijving"/>
                     <pic:cNvPicPr/>
                   </pic:nvPicPr>
                   <pic:blipFill>
-                    <a:blip r:embed="rId20">
+                    <a:blip r:embed="rId24">
                       <a:extLst>
                         <a:ext uri="{28A0092B-C50C-407E-A947-70E740481C1C}">
                           <a14:useLocalDpi xmlns:a14="http://schemas.microsoft.com/office/drawing/2010/main" val="0"/>
@@ -2570,7 +3011,7 @@
                   <pic:spPr>
                     <a:xfrm>
                       <a:off x="0" y="0"/>
-                      <a:ext cx="5760720" cy="4918710"/>
+                      <a:ext cx="6334125" cy="2168525"/>
                     </a:xfrm>
                     <a:prstGeom prst="rect">
                       <a:avLst/>
@@ -2579,7 +3020,13 @@
                 </pic:pic>
               </a:graphicData>
             </a:graphic>
-          </wp:inline>
+            <wp14:sizeRelH relativeFrom="margin">
+              <wp14:pctWidth>0</wp14:pctWidth>
+            </wp14:sizeRelH>
+            <wp14:sizeRelV relativeFrom="margin">
+              <wp14:pctHeight>0</wp14:pctHeight>
+            </wp14:sizeRelV>
+          </wp:anchor>
         </w:drawing>
       </w:r>
     </w:p>
@@ -2589,6 +3036,21 @@
         <w:pStyle w:val="Kop1"/>
       </w:pPr>
       <w:bookmarkStart w:id="15" w:name="_Toc122015620"/>
+    </w:p>
+    <w:p>
+      <w:pPr>
+        <w:pStyle w:val="Kop1"/>
+      </w:pPr>
+    </w:p>
+    <w:p>
+      <w:pPr>
+        <w:pStyle w:val="Kop1"/>
+      </w:pPr>
+    </w:p>
+    <w:p>
+      <w:pPr>
+        <w:pStyle w:val="Kop1"/>
+      </w:pPr>
       <w:r>
         <w:t>Schermen per users story</w:t>
       </w:r>
@@ -2615,6 +3077,79 @@
       </w:pPr>
       <w:r>
         <w:rPr>
+          <w:noProof/>
+        </w:rPr>
+        <w:drawing>
+          <wp:anchor distT="0" distB="0" distL="114300" distR="114300" simplePos="0" relativeHeight="251682816" behindDoc="0" locked="0" layoutInCell="1" allowOverlap="1" wp14:anchorId="52A0A34B" wp14:editId="69D63FDD">
+            <wp:simplePos x="0" y="0"/>
+            <wp:positionH relativeFrom="margin">
+              <wp:posOffset>-615315</wp:posOffset>
+            </wp:positionH>
+            <wp:positionV relativeFrom="paragraph">
+              <wp:posOffset>492125</wp:posOffset>
+            </wp:positionV>
+            <wp:extent cx="6986270" cy="3095625"/>
+            <wp:effectExtent l="0" t="0" r="119380" b="0"/>
+            <wp:wrapTopAndBottom/>
+            <wp:docPr id="3" name="Afbeelding 3" descr="Afbeelding met tafel&#10;&#10;Automatisch gegenereerde beschrijving"/>
+            <wp:cNvGraphicFramePr>
+              <a:graphicFrameLocks xmlns:a="http://schemas.openxmlformats.org/drawingml/2006/main" noChangeAspect="1"/>
+            </wp:cNvGraphicFramePr>
+            <a:graphic xmlns:a="http://schemas.openxmlformats.org/drawingml/2006/main">
+              <a:graphicData uri="http://schemas.openxmlformats.org/drawingml/2006/picture">
+                <pic:pic xmlns:pic="http://schemas.openxmlformats.org/drawingml/2006/picture">
+                  <pic:nvPicPr>
+                    <pic:cNvPr id="3" name="Afbeelding 3" descr="Afbeelding met tafel&#10;&#10;Automatisch gegenereerde beschrijving"/>
+                    <pic:cNvPicPr>
+                      <a:picLocks noChangeAspect="1" noChangeArrowheads="1"/>
+                    </pic:cNvPicPr>
+                  </pic:nvPicPr>
+                  <pic:blipFill>
+                    <a:blip r:embed="rId25" cstate="print">
+                      <a:extLst>
+                        <a:ext uri="{28A0092B-C50C-407E-A947-70E740481C1C}">
+                          <a14:useLocalDpi xmlns:a14="http://schemas.microsoft.com/office/drawing/2010/main" val="0"/>
+                        </a:ext>
+                      </a:extLst>
+                    </a:blip>
+                    <a:srcRect/>
+                    <a:stretch>
+                      <a:fillRect/>
+                    </a:stretch>
+                  </pic:blipFill>
+                  <pic:spPr bwMode="auto">
+                    <a:xfrm>
+                      <a:off x="0" y="0"/>
+                      <a:ext cx="6986270" cy="3095625"/>
+                    </a:xfrm>
+                    <a:prstGeom prst="rect">
+                      <a:avLst/>
+                    </a:prstGeom>
+                    <a:ln>
+                      <a:noFill/>
+                    </a:ln>
+                    <a:effectLst>
+                      <a:outerShdw blurRad="190500" algn="tl" rotWithShape="0">
+                        <a:srgbClr val="000000">
+                          <a:alpha val="70000"/>
+                        </a:srgbClr>
+                      </a:outerShdw>
+                    </a:effectLst>
+                  </pic:spPr>
+                </pic:pic>
+              </a:graphicData>
+            </a:graphic>
+            <wp14:sizeRelH relativeFrom="margin">
+              <wp14:pctWidth>0</wp14:pctWidth>
+            </wp14:sizeRelH>
+            <wp14:sizeRelV relativeFrom="margin">
+              <wp14:pctHeight>0</wp14:pctHeight>
+            </wp14:sizeRelV>
+          </wp:anchor>
+        </w:drawing>
+      </w:r>
+      <w:r>
+        <w:rPr>
           <w:rFonts w:ascii="Calibri" w:hAnsi="Calibri"/>
           <w:sz w:val="22"/>
           <w:szCs w:val="20"/>
@@ -2632,86 +3167,9 @@
         </w:rPr>
       </w:pPr>
     </w:p>
-    <w:p>
-      <w:pPr>
-        <w:pStyle w:val="Kop1"/>
-      </w:pPr>
-      <w:bookmarkStart w:id="16" w:name="_Toc122015621"/>
-      <w:r>
-        <w:t>Privacy</w:t>
-      </w:r>
-      <w:bookmarkEnd w:id="16"/>
-    </w:p>
-    <w:p>
-      <w:r>
-        <w:t>Geef aan in hoeverre jouw applicatie iets met privacy heeft en hoe jij er voor gaat zorgen dat de app aan de huidige privacy eisen gaat voldoen.</w:t>
-      </w:r>
-    </w:p>
-    <w:p>
-      <w:pPr>
-        <w:pStyle w:val="Kop1"/>
-      </w:pPr>
-      <w:bookmarkStart w:id="17" w:name="_Toc122015622"/>
-      <w:r>
-        <w:t>Security</w:t>
-      </w:r>
-      <w:bookmarkEnd w:id="17"/>
-    </w:p>
-    <w:p>
-      <w:r>
-        <w:t>Geef aan in hoeverre jouw applicatie iets met security heeft en hoe jij er voor gaat zorgen dat de app aan de huidige security eisen gaat voldoen.</w:t>
-      </w:r>
-    </w:p>
-    <w:p>
-      <w:pPr>
-        <w:pStyle w:val="Kop1"/>
-      </w:pPr>
-      <w:bookmarkStart w:id="18" w:name="_Toc122015623"/>
-      <w:r>
-        <w:t>Ethiek</w:t>
-      </w:r>
-      <w:bookmarkEnd w:id="18"/>
-    </w:p>
-    <w:p>
-      <w:r>
-        <w:t>Geef aan in hoeverre jouw applicatie raakvlakken met ethiek heeft en hoe jij er voor gaat zorgen dat de app aan de huidige ethische eisen gaat voldoen.</w:t>
-      </w:r>
-    </w:p>
-    <w:p>
-      <w:r>
-        <w:lastRenderedPageBreak/>
-        <w:t>Ethiek gaat over handelen volgens de geldende normen en waarden (dus niet discrimineren bijvoorbeeld).</w:t>
-      </w:r>
-    </w:p>
-    <w:p>
-      <w:pPr>
-        <w:pStyle w:val="Kop1"/>
-      </w:pPr>
-      <w:bookmarkStart w:id="19" w:name="_Toc122015624"/>
-      <w:proofErr w:type="spellStart"/>
-      <w:r>
-        <w:t>Usability</w:t>
-      </w:r>
-      <w:bookmarkEnd w:id="19"/>
-      <w:proofErr w:type="spellEnd"/>
-    </w:p>
-    <w:p>
-      <w:r>
-        <w:t xml:space="preserve">Geef aan hoe jij er voor zorgt dat je product makkelijk in het gebruik is, voor zover je dat nog niet hebt gedaan bij de beschrijving van de schermen van de </w:t>
-      </w:r>
-      <w:proofErr w:type="spellStart"/>
-      <w:r>
-        <w:t>use</w:t>
-      </w:r>
-      <w:proofErr w:type="spellEnd"/>
-      <w:r>
-        <w:t xml:space="preserve"> cases.</w:t>
-      </w:r>
-    </w:p>
-    <w:p/>
     <w:sectPr>
-      <w:headerReference w:type="default" r:id="rId21"/>
-      <w:footerReference w:type="default" r:id="rId22"/>
+      <w:headerReference w:type="default" r:id="rId26"/>
+      <w:footerReference w:type="default" r:id="rId27"/>
       <w:pgSz w:w="11906" w:h="16838"/>
       <w:pgMar w:top="1417" w:right="1417" w:bottom="1417" w:left="1417" w:header="708" w:footer="708" w:gutter="0"/>
       <w:pgNumType w:start="0"/>
@@ -2724,7 +3182,7 @@
 </file>
 
 <file path=word/endnotes.xml><?xml version="1.0" encoding="utf-8"?>
-<w:endnotes xmlns:wpc="http://schemas.microsoft.com/office/word/2010/wordprocessingCanvas" xmlns:cx="http://schemas.microsoft.com/office/drawing/2014/chartex" xmlns:cx1="http://schemas.microsoft.com/office/drawing/2015/9/8/chartex" xmlns:cx2="http://schemas.microsoft.com/office/drawing/2015/10/21/chartex" xmlns:cx3="http://schemas.microsoft.com/office/drawing/2016/5/9/chartex" xmlns:cx4="http://schemas.microsoft.com/office/drawing/2016/5/10/chartex" xmlns:cx5="http://schemas.microsoft.com/office/drawing/2016/5/11/chartex" xmlns:cx6="http://schemas.microsoft.com/office/drawing/2016/5/12/chartex" xmlns:cx7="http://schemas.microsoft.com/office/drawing/2016/5/13/chartex" xmlns:cx8="http://schemas.microsoft.com/office/drawing/2016/5/14/chartex" xmlns:mc="http://schemas.openxmlformats.org/markup-compatibility/2006" xmlns:aink="http://schemas.microsoft.com/office/drawing/2016/ink" xmlns:am3d="http://schemas.microsoft.com/office/drawing/2017/model3d" xmlns:o="urn:schemas-microsoft-com:office:office" xmlns:oel="http://schemas.microsoft.com/office/2019/extlst" xmlns:r="http://schemas.openxmlformats.org/officeDocument/2006/relationships" xmlns:m="http://schemas.openxmlformats.org/officeDocument/2006/math" xmlns:v="urn:schemas-microsoft-com:vml" xmlns:wp14="http://schemas.microsoft.com/office/word/2010/wordprocessingDrawing" xmlns:wp="http://schemas.openxmlformats.org/drawingml/2006/wordprocessingDrawing" xmlns:w10="urn:schemas-microsoft-com:office:word" xmlns:w="http://schemas.openxmlformats.org/wordprocessingml/2006/main" xmlns:w14="http://schemas.microsoft.com/office/word/2010/wordml" xmlns:w15="http://schemas.microsoft.com/office/word/2012/wordml" xmlns:w16cex="http://schemas.microsoft.com/office/word/2018/wordml/cex" xmlns:w16cid="http://schemas.microsoft.com/office/word/2016/wordml/cid" xmlns:w16="http://schemas.microsoft.com/office/word/2018/wordml" xmlns:w16sdtdh="http://schemas.microsoft.com/office/word/2020/wordml/sdtdatahash" xmlns:w16se="http://schemas.microsoft.com/office/word/2015/wordml/symex" xmlns:wpg="http://schemas.microsoft.com/office/word/2010/wordprocessingGroup" xmlns:wpi="http://schemas.microsoft.com/office/word/2010/wordprocessingInk" xmlns:wne="http://schemas.microsoft.com/office/word/2006/wordml" xmlns:wps="http://schemas.microsoft.com/office/word/2010/wordprocessingShape" mc:Ignorable="w14 w15 w16se w16cid w16 w16cex w16sdtdh wp14">
+<w:endnotes xmlns:wpc="http://schemas.microsoft.com/office/word/2010/wordprocessingCanvas" xmlns:cx="http://schemas.microsoft.com/office/drawing/2014/chartex" xmlns:cx1="http://schemas.microsoft.com/office/drawing/2015/9/8/chartex" xmlns:cx2="http://schemas.microsoft.com/office/drawing/2015/10/21/chartex" xmlns:cx3="http://schemas.microsoft.com/office/drawing/2016/5/9/chartex" xmlns:cx4="http://schemas.microsoft.com/office/drawing/2016/5/10/chartex" xmlns:cx5="http://schemas.microsoft.com/office/drawing/2016/5/11/chartex" xmlns:cx6="http://schemas.microsoft.com/office/drawing/2016/5/12/chartex" xmlns:cx7="http://schemas.microsoft.com/office/drawing/2016/5/13/chartex" xmlns:cx8="http://schemas.microsoft.com/office/drawing/2016/5/14/chartex" xmlns:mc="http://schemas.openxmlformats.org/markup-compatibility/2006" xmlns:aink="http://schemas.microsoft.com/office/drawing/2016/ink" xmlns:am3d="http://schemas.microsoft.com/office/drawing/2017/model3d" xmlns:o="urn:schemas-microsoft-com:office:office" xmlns:oel="http://schemas.microsoft.com/office/2019/extlst" xmlns:r="http://schemas.openxmlformats.org/officeDocument/2006/relationships" xmlns:m="http://schemas.openxmlformats.org/officeDocument/2006/math" xmlns:v="urn:schemas-microsoft-com:vml" xmlns:wp14="http://schemas.microsoft.com/office/word/2010/wordprocessingDrawing" xmlns:wp="http://schemas.openxmlformats.org/drawingml/2006/wordprocessingDrawing" xmlns:w10="urn:schemas-microsoft-com:office:word" xmlns:w="http://schemas.openxmlformats.org/wordprocessingml/2006/main" xmlns:w14="http://schemas.microsoft.com/office/word/2010/wordml" xmlns:w15="http://schemas.microsoft.com/office/word/2012/wordml" xmlns:w16cex="http://schemas.microsoft.com/office/word/2018/wordml/cex" xmlns:w16cid="http://schemas.microsoft.com/office/word/2016/wordml/cid" xmlns:w16="http://schemas.microsoft.com/office/word/2018/wordml" xmlns:w16du="http://schemas.microsoft.com/office/word/2023/wordml/word16du" xmlns:w16sdtdh="http://schemas.microsoft.com/office/word/2020/wordml/sdtdatahash" xmlns:w16se="http://schemas.microsoft.com/office/word/2015/wordml/symex" xmlns:wpg="http://schemas.microsoft.com/office/word/2010/wordprocessingGroup" xmlns:wpi="http://schemas.microsoft.com/office/word/2010/wordprocessingInk" xmlns:wne="http://schemas.microsoft.com/office/word/2006/wordml" xmlns:wps="http://schemas.microsoft.com/office/word/2010/wordprocessingShape" mc:Ignorable="w14 w15 w16se w16cid w16 w16cex w16sdtdh wp14">
   <w:endnote w:type="separator" w:id="-1">
     <w:p>
       <w:pPr>
@@ -2749,7 +3207,7 @@
 </file>
 
 <file path=word/footer1.xml><?xml version="1.0" encoding="utf-8"?>
-<w:ftr xmlns:wpc="http://schemas.microsoft.com/office/word/2010/wordprocessingCanvas" xmlns:cx="http://schemas.microsoft.com/office/drawing/2014/chartex" xmlns:cx1="http://schemas.microsoft.com/office/drawing/2015/9/8/chartex" xmlns:cx2="http://schemas.microsoft.com/office/drawing/2015/10/21/chartex" xmlns:cx3="http://schemas.microsoft.com/office/drawing/2016/5/9/chartex" xmlns:cx4="http://schemas.microsoft.com/office/drawing/2016/5/10/chartex" xmlns:cx5="http://schemas.microsoft.com/office/drawing/2016/5/11/chartex" xmlns:cx6="http://schemas.microsoft.com/office/drawing/2016/5/12/chartex" xmlns:cx7="http://schemas.microsoft.com/office/drawing/2016/5/13/chartex" xmlns:cx8="http://schemas.microsoft.com/office/drawing/2016/5/14/chartex" xmlns:mc="http://schemas.openxmlformats.org/markup-compatibility/2006" xmlns:aink="http://schemas.microsoft.com/office/drawing/2016/ink" xmlns:am3d="http://schemas.microsoft.com/office/drawing/2017/model3d" xmlns:o="urn:schemas-microsoft-com:office:office" xmlns:oel="http://schemas.microsoft.com/office/2019/extlst" xmlns:r="http://schemas.openxmlformats.org/officeDocument/2006/relationships" xmlns:m="http://schemas.openxmlformats.org/officeDocument/2006/math" xmlns:v="urn:schemas-microsoft-com:vml" xmlns:wp14="http://schemas.microsoft.com/office/word/2010/wordprocessingDrawing" xmlns:wp="http://schemas.openxmlformats.org/drawingml/2006/wordprocessingDrawing" xmlns:w10="urn:schemas-microsoft-com:office:word" xmlns:w="http://schemas.openxmlformats.org/wordprocessingml/2006/main" xmlns:w14="http://schemas.microsoft.com/office/word/2010/wordml" xmlns:w15="http://schemas.microsoft.com/office/word/2012/wordml" xmlns:w16cex="http://schemas.microsoft.com/office/word/2018/wordml/cex" xmlns:w16cid="http://schemas.microsoft.com/office/word/2016/wordml/cid" xmlns:w16="http://schemas.microsoft.com/office/word/2018/wordml" xmlns:w16sdtdh="http://schemas.microsoft.com/office/word/2020/wordml/sdtdatahash" xmlns:w16se="http://schemas.microsoft.com/office/word/2015/wordml/symex" xmlns:wpg="http://schemas.microsoft.com/office/word/2010/wordprocessingGroup" xmlns:wpi="http://schemas.microsoft.com/office/word/2010/wordprocessingInk" xmlns:wne="http://schemas.microsoft.com/office/word/2006/wordml" xmlns:wps="http://schemas.microsoft.com/office/word/2010/wordprocessingShape" mc:Ignorable="w14 w15 w16se w16cid w16 w16cex w16sdtdh wp14">
+<w:ftr xmlns:wpc="http://schemas.microsoft.com/office/word/2010/wordprocessingCanvas" xmlns:cx="http://schemas.microsoft.com/office/drawing/2014/chartex" xmlns:cx1="http://schemas.microsoft.com/office/drawing/2015/9/8/chartex" xmlns:cx2="http://schemas.microsoft.com/office/drawing/2015/10/21/chartex" xmlns:cx3="http://schemas.microsoft.com/office/drawing/2016/5/9/chartex" xmlns:cx4="http://schemas.microsoft.com/office/drawing/2016/5/10/chartex" xmlns:cx5="http://schemas.microsoft.com/office/drawing/2016/5/11/chartex" xmlns:cx6="http://schemas.microsoft.com/office/drawing/2016/5/12/chartex" xmlns:cx7="http://schemas.microsoft.com/office/drawing/2016/5/13/chartex" xmlns:cx8="http://schemas.microsoft.com/office/drawing/2016/5/14/chartex" xmlns:mc="http://schemas.openxmlformats.org/markup-compatibility/2006" xmlns:aink="http://schemas.microsoft.com/office/drawing/2016/ink" xmlns:am3d="http://schemas.microsoft.com/office/drawing/2017/model3d" xmlns:o="urn:schemas-microsoft-com:office:office" xmlns:oel="http://schemas.microsoft.com/office/2019/extlst" xmlns:r="http://schemas.openxmlformats.org/officeDocument/2006/relationships" xmlns:m="http://schemas.openxmlformats.org/officeDocument/2006/math" xmlns:v="urn:schemas-microsoft-com:vml" xmlns:wp14="http://schemas.microsoft.com/office/word/2010/wordprocessingDrawing" xmlns:wp="http://schemas.openxmlformats.org/drawingml/2006/wordprocessingDrawing" xmlns:w10="urn:schemas-microsoft-com:office:word" xmlns:w="http://schemas.openxmlformats.org/wordprocessingml/2006/main" xmlns:w14="http://schemas.microsoft.com/office/word/2010/wordml" xmlns:w15="http://schemas.microsoft.com/office/word/2012/wordml" xmlns:w16cex="http://schemas.microsoft.com/office/word/2018/wordml/cex" xmlns:w16cid="http://schemas.microsoft.com/office/word/2016/wordml/cid" xmlns:w16="http://schemas.microsoft.com/office/word/2018/wordml" xmlns:w16du="http://schemas.microsoft.com/office/word/2023/wordml/word16du" xmlns:w16sdtdh="http://schemas.microsoft.com/office/word/2020/wordml/sdtdatahash" xmlns:w16se="http://schemas.microsoft.com/office/word/2015/wordml/symex" xmlns:wpg="http://schemas.microsoft.com/office/word/2010/wordprocessingGroup" xmlns:wpi="http://schemas.microsoft.com/office/word/2010/wordprocessingInk" xmlns:wne="http://schemas.microsoft.com/office/word/2006/wordml" xmlns:wps="http://schemas.microsoft.com/office/word/2010/wordprocessingShape" mc:Ignorable="w14 w15 w16se w16cid w16 w16cex w16sdtdh wp14">
   <w:sdt>
     <w:sdtPr>
       <w:id w:val="1769963727"/>
@@ -2926,7 +3384,7 @@
 </file>
 
 <file path=word/footnotes.xml><?xml version="1.0" encoding="utf-8"?>
-<w:footnotes xmlns:wpc="http://schemas.microsoft.com/office/word/2010/wordprocessingCanvas" xmlns:cx="http://schemas.microsoft.com/office/drawing/2014/chartex" xmlns:cx1="http://schemas.microsoft.com/office/drawing/2015/9/8/chartex" xmlns:cx2="http://schemas.microsoft.com/office/drawing/2015/10/21/chartex" xmlns:cx3="http://schemas.microsoft.com/office/drawing/2016/5/9/chartex" xmlns:cx4="http://schemas.microsoft.com/office/drawing/2016/5/10/chartex" xmlns:cx5="http://schemas.microsoft.com/office/drawing/2016/5/11/chartex" xmlns:cx6="http://schemas.microsoft.com/office/drawing/2016/5/12/chartex" xmlns:cx7="http://schemas.microsoft.com/office/drawing/2016/5/13/chartex" xmlns:cx8="http://schemas.microsoft.com/office/drawing/2016/5/14/chartex" xmlns:mc="http://schemas.openxmlformats.org/markup-compatibility/2006" xmlns:aink="http://schemas.microsoft.com/office/drawing/2016/ink" xmlns:am3d="http://schemas.microsoft.com/office/drawing/2017/model3d" xmlns:o="urn:schemas-microsoft-com:office:office" xmlns:oel="http://schemas.microsoft.com/office/2019/extlst" xmlns:r="http://schemas.openxmlformats.org/officeDocument/2006/relationships" xmlns:m="http://schemas.openxmlformats.org/officeDocument/2006/math" xmlns:v="urn:schemas-microsoft-com:vml" xmlns:wp14="http://schemas.microsoft.com/office/word/2010/wordprocessingDrawing" xmlns:wp="http://schemas.openxmlformats.org/drawingml/2006/wordprocessingDrawing" xmlns:w10="urn:schemas-microsoft-com:office:word" xmlns:w="http://schemas.openxmlformats.org/wordprocessingml/2006/main" xmlns:w14="http://schemas.microsoft.com/office/word/2010/wordml" xmlns:w15="http://schemas.microsoft.com/office/word/2012/wordml" xmlns:w16cex="http://schemas.microsoft.com/office/word/2018/wordml/cex" xmlns:w16cid="http://schemas.microsoft.com/office/word/2016/wordml/cid" xmlns:w16="http://schemas.microsoft.com/office/word/2018/wordml" xmlns:w16sdtdh="http://schemas.microsoft.com/office/word/2020/wordml/sdtdatahash" xmlns:w16se="http://schemas.microsoft.com/office/word/2015/wordml/symex" xmlns:wpg="http://schemas.microsoft.com/office/word/2010/wordprocessingGroup" xmlns:wpi="http://schemas.microsoft.com/office/word/2010/wordprocessingInk" xmlns:wne="http://schemas.microsoft.com/office/word/2006/wordml" xmlns:wps="http://schemas.microsoft.com/office/word/2010/wordprocessingShape" mc:Ignorable="w14 w15 w16se w16cid w16 w16cex w16sdtdh wp14">
+<w:footnotes xmlns:wpc="http://schemas.microsoft.com/office/word/2010/wordprocessingCanvas" xmlns:cx="http://schemas.microsoft.com/office/drawing/2014/chartex" xmlns:cx1="http://schemas.microsoft.com/office/drawing/2015/9/8/chartex" xmlns:cx2="http://schemas.microsoft.com/office/drawing/2015/10/21/chartex" xmlns:cx3="http://schemas.microsoft.com/office/drawing/2016/5/9/chartex" xmlns:cx4="http://schemas.microsoft.com/office/drawing/2016/5/10/chartex" xmlns:cx5="http://schemas.microsoft.com/office/drawing/2016/5/11/chartex" xmlns:cx6="http://schemas.microsoft.com/office/drawing/2016/5/12/chartex" xmlns:cx7="http://schemas.microsoft.com/office/drawing/2016/5/13/chartex" xmlns:cx8="http://schemas.microsoft.com/office/drawing/2016/5/14/chartex" xmlns:mc="http://schemas.openxmlformats.org/markup-compatibility/2006" xmlns:aink="http://schemas.microsoft.com/office/drawing/2016/ink" xmlns:am3d="http://schemas.microsoft.com/office/drawing/2017/model3d" xmlns:o="urn:schemas-microsoft-com:office:office" xmlns:oel="http://schemas.microsoft.com/office/2019/extlst" xmlns:r="http://schemas.openxmlformats.org/officeDocument/2006/relationships" xmlns:m="http://schemas.openxmlformats.org/officeDocument/2006/math" xmlns:v="urn:schemas-microsoft-com:vml" xmlns:wp14="http://schemas.microsoft.com/office/word/2010/wordprocessingDrawing" xmlns:wp="http://schemas.openxmlformats.org/drawingml/2006/wordprocessingDrawing" xmlns:w10="urn:schemas-microsoft-com:office:word" xmlns:w="http://schemas.openxmlformats.org/wordprocessingml/2006/main" xmlns:w14="http://schemas.microsoft.com/office/word/2010/wordml" xmlns:w15="http://schemas.microsoft.com/office/word/2012/wordml" xmlns:w16cex="http://schemas.microsoft.com/office/word/2018/wordml/cex" xmlns:w16cid="http://schemas.microsoft.com/office/word/2016/wordml/cid" xmlns:w16="http://schemas.microsoft.com/office/word/2018/wordml" xmlns:w16du="http://schemas.microsoft.com/office/word/2023/wordml/word16du" xmlns:w16sdtdh="http://schemas.microsoft.com/office/word/2020/wordml/sdtdatahash" xmlns:w16se="http://schemas.microsoft.com/office/word/2015/wordml/symex" xmlns:wpg="http://schemas.microsoft.com/office/word/2010/wordprocessingGroup" xmlns:wpi="http://schemas.microsoft.com/office/word/2010/wordprocessingInk" xmlns:wne="http://schemas.microsoft.com/office/word/2006/wordml" xmlns:wps="http://schemas.microsoft.com/office/word/2010/wordprocessingShape" mc:Ignorable="w14 w15 w16se w16cid w16 w16cex w16sdtdh wp14">
   <w:footnote w:type="separator" w:id="-1">
     <w:p>
       <w:pPr>
@@ -2951,7 +3409,7 @@
 </file>
 
 <file path=word/header1.xml><?xml version="1.0" encoding="utf-8"?>
-<w:hdr xmlns:wpc="http://schemas.microsoft.com/office/word/2010/wordprocessingCanvas" xmlns:cx="http://schemas.microsoft.com/office/drawing/2014/chartex" xmlns:cx1="http://schemas.microsoft.com/office/drawing/2015/9/8/chartex" xmlns:cx2="http://schemas.microsoft.com/office/drawing/2015/10/21/chartex" xmlns:cx3="http://schemas.microsoft.com/office/drawing/2016/5/9/chartex" xmlns:cx4="http://schemas.microsoft.com/office/drawing/2016/5/10/chartex" xmlns:cx5="http://schemas.microsoft.com/office/drawing/2016/5/11/chartex" xmlns:cx6="http://schemas.microsoft.com/office/drawing/2016/5/12/chartex" xmlns:cx7="http://schemas.microsoft.com/office/drawing/2016/5/13/chartex" xmlns:cx8="http://schemas.microsoft.com/office/drawing/2016/5/14/chartex" xmlns:mc="http://schemas.openxmlformats.org/markup-compatibility/2006" xmlns:aink="http://schemas.microsoft.com/office/drawing/2016/ink" xmlns:am3d="http://schemas.microsoft.com/office/drawing/2017/model3d" xmlns:o="urn:schemas-microsoft-com:office:office" xmlns:oel="http://schemas.microsoft.com/office/2019/extlst" xmlns:r="http://schemas.openxmlformats.org/officeDocument/2006/relationships" xmlns:m="http://schemas.openxmlformats.org/officeDocument/2006/math" xmlns:v="urn:schemas-microsoft-com:vml" xmlns:wp14="http://schemas.microsoft.com/office/word/2010/wordprocessingDrawing" xmlns:wp="http://schemas.openxmlformats.org/drawingml/2006/wordprocessingDrawing" xmlns:w10="urn:schemas-microsoft-com:office:word" xmlns:w="http://schemas.openxmlformats.org/wordprocessingml/2006/main" xmlns:w14="http://schemas.microsoft.com/office/word/2010/wordml" xmlns:w15="http://schemas.microsoft.com/office/word/2012/wordml" xmlns:w16cex="http://schemas.microsoft.com/office/word/2018/wordml/cex" xmlns:w16cid="http://schemas.microsoft.com/office/word/2016/wordml/cid" xmlns:w16="http://schemas.microsoft.com/office/word/2018/wordml" xmlns:w16sdtdh="http://schemas.microsoft.com/office/word/2020/wordml/sdtdatahash" xmlns:w16se="http://schemas.microsoft.com/office/word/2015/wordml/symex" xmlns:wpg="http://schemas.microsoft.com/office/word/2010/wordprocessingGroup" xmlns:wpi="http://schemas.microsoft.com/office/word/2010/wordprocessingInk" xmlns:wne="http://schemas.microsoft.com/office/word/2006/wordml" xmlns:wps="http://schemas.microsoft.com/office/word/2010/wordprocessingShape" mc:Ignorable="w14 w15 w16se w16cid w16 w16cex w16sdtdh wp14">
+<w:hdr xmlns:wpc="http://schemas.microsoft.com/office/word/2010/wordprocessingCanvas" xmlns:cx="http://schemas.microsoft.com/office/drawing/2014/chartex" xmlns:cx1="http://schemas.microsoft.com/office/drawing/2015/9/8/chartex" xmlns:cx2="http://schemas.microsoft.com/office/drawing/2015/10/21/chartex" xmlns:cx3="http://schemas.microsoft.com/office/drawing/2016/5/9/chartex" xmlns:cx4="http://schemas.microsoft.com/office/drawing/2016/5/10/chartex" xmlns:cx5="http://schemas.microsoft.com/office/drawing/2016/5/11/chartex" xmlns:cx6="http://schemas.microsoft.com/office/drawing/2016/5/12/chartex" xmlns:cx7="http://schemas.microsoft.com/office/drawing/2016/5/13/chartex" xmlns:cx8="http://schemas.microsoft.com/office/drawing/2016/5/14/chartex" xmlns:mc="http://schemas.openxmlformats.org/markup-compatibility/2006" xmlns:aink="http://schemas.microsoft.com/office/drawing/2016/ink" xmlns:am3d="http://schemas.microsoft.com/office/drawing/2017/model3d" xmlns:o="urn:schemas-microsoft-com:office:office" xmlns:oel="http://schemas.microsoft.com/office/2019/extlst" xmlns:r="http://schemas.openxmlformats.org/officeDocument/2006/relationships" xmlns:m="http://schemas.openxmlformats.org/officeDocument/2006/math" xmlns:v="urn:schemas-microsoft-com:vml" xmlns:wp14="http://schemas.microsoft.com/office/word/2010/wordprocessingDrawing" xmlns:wp="http://schemas.openxmlformats.org/drawingml/2006/wordprocessingDrawing" xmlns:w10="urn:schemas-microsoft-com:office:word" xmlns:w="http://schemas.openxmlformats.org/wordprocessingml/2006/main" xmlns:w14="http://schemas.microsoft.com/office/word/2010/wordml" xmlns:w15="http://schemas.microsoft.com/office/word/2012/wordml" xmlns:w16cex="http://schemas.microsoft.com/office/word/2018/wordml/cex" xmlns:w16cid="http://schemas.microsoft.com/office/word/2016/wordml/cid" xmlns:w16="http://schemas.microsoft.com/office/word/2018/wordml" xmlns:w16du="http://schemas.microsoft.com/office/word/2023/wordml/word16du" xmlns:w16sdtdh="http://schemas.microsoft.com/office/word/2020/wordml/sdtdatahash" xmlns:w16se="http://schemas.microsoft.com/office/word/2015/wordml/symex" xmlns:wpg="http://schemas.microsoft.com/office/word/2010/wordprocessingGroup" xmlns:wpi="http://schemas.microsoft.com/office/word/2010/wordprocessingInk" xmlns:wne="http://schemas.microsoft.com/office/word/2006/wordml" xmlns:wps="http://schemas.microsoft.com/office/word/2010/wordprocessingShape" mc:Ignorable="w14 w15 w16se w16cid w16 w16cex w16sdtdh wp14">
   <w:p>
     <w:pPr>
       <w:pStyle w:val="Koptekst"/>
@@ -2976,7 +3434,7 @@
 </file>
 
 <file path=word/numbering.xml><?xml version="1.0" encoding="utf-8"?>
-<w:numbering xmlns:wpc="http://schemas.microsoft.com/office/word/2010/wordprocessingCanvas" xmlns:cx="http://schemas.microsoft.com/office/drawing/2014/chartex" xmlns:cx1="http://schemas.microsoft.com/office/drawing/2015/9/8/chartex" xmlns:cx2="http://schemas.microsoft.com/office/drawing/2015/10/21/chartex" xmlns:cx3="http://schemas.microsoft.com/office/drawing/2016/5/9/chartex" xmlns:cx4="http://schemas.microsoft.com/office/drawing/2016/5/10/chartex" xmlns:cx5="http://schemas.microsoft.com/office/drawing/2016/5/11/chartex" xmlns:cx6="http://schemas.microsoft.com/office/drawing/2016/5/12/chartex" xmlns:cx7="http://schemas.microsoft.com/office/drawing/2016/5/13/chartex" xmlns:cx8="http://schemas.microsoft.com/office/drawing/2016/5/14/chartex" xmlns:mc="http://schemas.openxmlformats.org/markup-compatibility/2006" xmlns:aink="http://schemas.microsoft.com/office/drawing/2016/ink" xmlns:am3d="http://schemas.microsoft.com/office/drawing/2017/model3d" xmlns:o="urn:schemas-microsoft-com:office:office" xmlns:oel="http://schemas.microsoft.com/office/2019/extlst" xmlns:r="http://schemas.openxmlformats.org/officeDocument/2006/relationships" xmlns:m="http://schemas.openxmlformats.org/officeDocument/2006/math" xmlns:v="urn:schemas-microsoft-com:vml" xmlns:wp14="http://schemas.microsoft.com/office/word/2010/wordprocessingDrawing" xmlns:wp="http://schemas.openxmlformats.org/drawingml/2006/wordprocessingDrawing" xmlns:w10="urn:schemas-microsoft-com:office:word" xmlns:w="http://schemas.openxmlformats.org/wordprocessingml/2006/main" xmlns:w14="http://schemas.microsoft.com/office/word/2010/wordml" xmlns:w15="http://schemas.microsoft.com/office/word/2012/wordml" xmlns:w16cex="http://schemas.microsoft.com/office/word/2018/wordml/cex" xmlns:w16cid="http://schemas.microsoft.com/office/word/2016/wordml/cid" xmlns:w16="http://schemas.microsoft.com/office/word/2018/wordml" xmlns:w16sdtdh="http://schemas.microsoft.com/office/word/2020/wordml/sdtdatahash" xmlns:w16se="http://schemas.microsoft.com/office/word/2015/wordml/symex" xmlns:wpg="http://schemas.microsoft.com/office/word/2010/wordprocessingGroup" xmlns:wpi="http://schemas.microsoft.com/office/word/2010/wordprocessingInk" xmlns:wne="http://schemas.microsoft.com/office/word/2006/wordml" xmlns:wps="http://schemas.microsoft.com/office/word/2010/wordprocessingShape" mc:Ignorable="w14 w15 w16se w16cid w16 w16cex w16sdtdh wp14">
+<w:numbering xmlns:wpc="http://schemas.microsoft.com/office/word/2010/wordprocessingCanvas" xmlns:cx="http://schemas.microsoft.com/office/drawing/2014/chartex" xmlns:cx1="http://schemas.microsoft.com/office/drawing/2015/9/8/chartex" xmlns:cx2="http://schemas.microsoft.com/office/drawing/2015/10/21/chartex" xmlns:cx3="http://schemas.microsoft.com/office/drawing/2016/5/9/chartex" xmlns:cx4="http://schemas.microsoft.com/office/drawing/2016/5/10/chartex" xmlns:cx5="http://schemas.microsoft.com/office/drawing/2016/5/11/chartex" xmlns:cx6="http://schemas.microsoft.com/office/drawing/2016/5/12/chartex" xmlns:cx7="http://schemas.microsoft.com/office/drawing/2016/5/13/chartex" xmlns:cx8="http://schemas.microsoft.com/office/drawing/2016/5/14/chartex" xmlns:mc="http://schemas.openxmlformats.org/markup-compatibility/2006" xmlns:aink="http://schemas.microsoft.com/office/drawing/2016/ink" xmlns:am3d="http://schemas.microsoft.com/office/drawing/2017/model3d" xmlns:o="urn:schemas-microsoft-com:office:office" xmlns:oel="http://schemas.microsoft.com/office/2019/extlst" xmlns:r="http://schemas.openxmlformats.org/officeDocument/2006/relationships" xmlns:m="http://schemas.openxmlformats.org/officeDocument/2006/math" xmlns:v="urn:schemas-microsoft-com:vml" xmlns:wp14="http://schemas.microsoft.com/office/word/2010/wordprocessingDrawing" xmlns:wp="http://schemas.openxmlformats.org/drawingml/2006/wordprocessingDrawing" xmlns:w10="urn:schemas-microsoft-com:office:word" xmlns:w="http://schemas.openxmlformats.org/wordprocessingml/2006/main" xmlns:w14="http://schemas.microsoft.com/office/word/2010/wordml" xmlns:w15="http://schemas.microsoft.com/office/word/2012/wordml" xmlns:w16cex="http://schemas.microsoft.com/office/word/2018/wordml/cex" xmlns:w16cid="http://schemas.microsoft.com/office/word/2016/wordml/cid" xmlns:w16="http://schemas.microsoft.com/office/word/2018/wordml" xmlns:w16du="http://schemas.microsoft.com/office/word/2023/wordml/word16du" xmlns:w16sdtdh="http://schemas.microsoft.com/office/word/2020/wordml/sdtdatahash" xmlns:w16se="http://schemas.microsoft.com/office/word/2015/wordml/symex" xmlns:wpg="http://schemas.microsoft.com/office/word/2010/wordprocessingGroup" xmlns:wpi="http://schemas.microsoft.com/office/word/2010/wordprocessingInk" xmlns:wne="http://schemas.microsoft.com/office/word/2006/wordml" xmlns:wps="http://schemas.microsoft.com/office/word/2010/wordprocessingShape" mc:Ignorable="w14 w15 w16se w16cid w16 w16cex w16sdtdh wp14">
   <w:abstractNum w:abstractNumId="0" w15:restartNumberingAfterBreak="0">
     <w:nsid w:val="0BFE3852"/>
     <w:multiLevelType w:val="hybridMultilevel"/>
@@ -4097,7 +4555,7 @@
 </file>
 
 <file path=word/glossary/document.xml><?xml version="1.0" encoding="utf-8"?>
-<w:glossaryDocument xmlns:wpc="http://schemas.microsoft.com/office/word/2010/wordprocessingCanvas" xmlns:cx="http://schemas.microsoft.com/office/drawing/2014/chartex" xmlns:cx1="http://schemas.microsoft.com/office/drawing/2015/9/8/chartex" xmlns:cx2="http://schemas.microsoft.com/office/drawing/2015/10/21/chartex" xmlns:cx3="http://schemas.microsoft.com/office/drawing/2016/5/9/chartex" xmlns:cx4="http://schemas.microsoft.com/office/drawing/2016/5/10/chartex" xmlns:cx5="http://schemas.microsoft.com/office/drawing/2016/5/11/chartex" xmlns:cx6="http://schemas.microsoft.com/office/drawing/2016/5/12/chartex" xmlns:cx7="http://schemas.microsoft.com/office/drawing/2016/5/13/chartex" xmlns:cx8="http://schemas.microsoft.com/office/drawing/2016/5/14/chartex" xmlns:mc="http://schemas.openxmlformats.org/markup-compatibility/2006" xmlns:aink="http://schemas.microsoft.com/office/drawing/2016/ink" xmlns:am3d="http://schemas.microsoft.com/office/drawing/2017/model3d" xmlns:o="urn:schemas-microsoft-com:office:office" xmlns:oel="http://schemas.microsoft.com/office/2019/extlst" xmlns:r="http://schemas.openxmlformats.org/officeDocument/2006/relationships" xmlns:m="http://schemas.openxmlformats.org/officeDocument/2006/math" xmlns:v="urn:schemas-microsoft-com:vml" xmlns:wp14="http://schemas.microsoft.com/office/word/2010/wordprocessingDrawing" xmlns:wp="http://schemas.openxmlformats.org/drawingml/2006/wordprocessingDrawing" xmlns:w10="urn:schemas-microsoft-com:office:word" xmlns:w="http://schemas.openxmlformats.org/wordprocessingml/2006/main" xmlns:w14="http://schemas.microsoft.com/office/word/2010/wordml" xmlns:w15="http://schemas.microsoft.com/office/word/2012/wordml" xmlns:w16cex="http://schemas.microsoft.com/office/word/2018/wordml/cex" xmlns:w16cid="http://schemas.microsoft.com/office/word/2016/wordml/cid" xmlns:w16="http://schemas.microsoft.com/office/word/2018/wordml" xmlns:w16sdtdh="http://schemas.microsoft.com/office/word/2020/wordml/sdtdatahash" xmlns:w16se="http://schemas.microsoft.com/office/word/2015/wordml/symex" xmlns:wpg="http://schemas.microsoft.com/office/word/2010/wordprocessingGroup" xmlns:wpi="http://schemas.microsoft.com/office/word/2010/wordprocessingInk" xmlns:wne="http://schemas.microsoft.com/office/word/2006/wordml" xmlns:wps="http://schemas.microsoft.com/office/word/2010/wordprocessingShape" mc:Ignorable="w14 w15 w16se w16cid w16 w16cex w16sdtdh wp14">
+<w:glossaryDocument xmlns:wpc="http://schemas.microsoft.com/office/word/2010/wordprocessingCanvas" xmlns:cx="http://schemas.microsoft.com/office/drawing/2014/chartex" xmlns:cx1="http://schemas.microsoft.com/office/drawing/2015/9/8/chartex" xmlns:cx2="http://schemas.microsoft.com/office/drawing/2015/10/21/chartex" xmlns:cx3="http://schemas.microsoft.com/office/drawing/2016/5/9/chartex" xmlns:cx4="http://schemas.microsoft.com/office/drawing/2016/5/10/chartex" xmlns:cx5="http://schemas.microsoft.com/office/drawing/2016/5/11/chartex" xmlns:cx6="http://schemas.microsoft.com/office/drawing/2016/5/12/chartex" xmlns:cx7="http://schemas.microsoft.com/office/drawing/2016/5/13/chartex" xmlns:cx8="http://schemas.microsoft.com/office/drawing/2016/5/14/chartex" xmlns:mc="http://schemas.openxmlformats.org/markup-compatibility/2006" xmlns:aink="http://schemas.microsoft.com/office/drawing/2016/ink" xmlns:am3d="http://schemas.microsoft.com/office/drawing/2017/model3d" xmlns:o="urn:schemas-microsoft-com:office:office" xmlns:oel="http://schemas.microsoft.com/office/2019/extlst" xmlns:r="http://schemas.openxmlformats.org/officeDocument/2006/relationships" xmlns:m="http://schemas.openxmlformats.org/officeDocument/2006/math" xmlns:v="urn:schemas-microsoft-com:vml" xmlns:wp14="http://schemas.microsoft.com/office/word/2010/wordprocessingDrawing" xmlns:wp="http://schemas.openxmlformats.org/drawingml/2006/wordprocessingDrawing" xmlns:w10="urn:schemas-microsoft-com:office:word" xmlns:w="http://schemas.openxmlformats.org/wordprocessingml/2006/main" xmlns:w14="http://schemas.microsoft.com/office/word/2010/wordml" xmlns:w15="http://schemas.microsoft.com/office/word/2012/wordml" xmlns:w16cex="http://schemas.microsoft.com/office/word/2018/wordml/cex" xmlns:w16cid="http://schemas.microsoft.com/office/word/2016/wordml/cid" xmlns:w16="http://schemas.microsoft.com/office/word/2018/wordml" xmlns:w16du="http://schemas.microsoft.com/office/word/2023/wordml/word16du" xmlns:w16sdtdh="http://schemas.microsoft.com/office/word/2020/wordml/sdtdatahash" xmlns:w16se="http://schemas.microsoft.com/office/word/2015/wordml/symex" xmlns:wpg="http://schemas.microsoft.com/office/word/2010/wordprocessingGroup" xmlns:wpi="http://schemas.microsoft.com/office/word/2010/wordprocessingInk" xmlns:wne="http://schemas.microsoft.com/office/word/2006/wordml" xmlns:wps="http://schemas.microsoft.com/office/word/2010/wordprocessingShape" mc:Ignorable="w14 w15 w16se w16cid w16 w16cex w16sdtdh wp14">
   <w:docParts>
     <w:docPart>
       <w:docPartPr>
@@ -4259,6 +4717,7 @@
     <w:rsid w:val="007E7078"/>
     <w:rsid w:val="00B806C1"/>
     <w:rsid w:val="00DA3D0E"/>
+    <w:rsid w:val="00E34413"/>
     <w:rsid w:val="00E9464E"/>
     <w:rsid w:val="00FB50A0"/>
   </w:rsids>
@@ -5224,7 +5683,11 @@
 </file>
 
 <file path=customXml/item3.xml><?xml version="1.0" encoding="utf-8"?>
-<b:Sources xmlns:b="http://schemas.openxmlformats.org/officeDocument/2006/bibliography" xmlns="http://schemas.openxmlformats.org/officeDocument/2006/bibliography" SelectedStyle="\APASixthEditionOfficeOnline.xsl" StyleName="APA" Version="6"/>
+<p:properties xmlns:p="http://schemas.microsoft.com/office/2006/metadata/properties" xmlns:xsi="http://www.w3.org/2001/XMLSchema-instance" xmlns:pc="http://schemas.microsoft.com/office/infopath/2007/PartnerControls">
+  <documentManagement>
+    <ReferenceId xmlns="882b8ba4-789d-45bb-8bb8-e11d7a153269" xsi:nil="true"/>
+  </documentManagement>
+</p:properties>
 </file>
 
 <file path=customXml/item4.xml><?xml version="1.0" encoding="utf-8"?>
@@ -5237,11 +5700,7 @@
 </file>
 
 <file path=customXml/item5.xml><?xml version="1.0" encoding="utf-8"?>
-<p:properties xmlns:p="http://schemas.microsoft.com/office/2006/metadata/properties" xmlns:xsi="http://www.w3.org/2001/XMLSchema-instance" xmlns:pc="http://schemas.microsoft.com/office/infopath/2007/PartnerControls">
-  <documentManagement>
-    <ReferenceId xmlns="882b8ba4-789d-45bb-8bb8-e11d7a153269" xsi:nil="true"/>
-  </documentManagement>
-</p:properties>
+<b:Sources xmlns:b="http://schemas.openxmlformats.org/officeDocument/2006/bibliography" xmlns="http://schemas.openxmlformats.org/officeDocument/2006/bibliography" SelectedStyle="\APASixthEditionOfficeOnline.xsl" StyleName="APA" Version="6"/>
 </file>
 
 <file path=customXml/itemProps1.xml><?xml version="1.0" encoding="utf-8"?>
@@ -5271,9 +5730,11 @@
 </file>
 
 <file path=customXml/itemProps3.xml><?xml version="1.0" encoding="utf-8"?>
-<ds:datastoreItem xmlns:ds="http://schemas.openxmlformats.org/officeDocument/2006/customXml" ds:itemID="{B83651A2-5765-4E27-9C83-689ADC8DC82E}">
+<ds:datastoreItem xmlns:ds="http://schemas.openxmlformats.org/officeDocument/2006/customXml" ds:itemID="{53181930-779D-4508-8AED-13CABF96E9AF}">
   <ds:schemaRefs>
-    <ds:schemaRef ds:uri="http://schemas.openxmlformats.org/officeDocument/2006/bibliography"/>
+    <ds:schemaRef ds:uri="http://schemas.microsoft.com/office/2006/metadata/properties"/>
+    <ds:schemaRef ds:uri="http://schemas.microsoft.com/office/infopath/2007/PartnerControls"/>
+    <ds:schemaRef ds:uri="882b8ba4-789d-45bb-8bb8-e11d7a153269"/>
   </ds:schemaRefs>
 </ds:datastoreItem>
 </file>
@@ -5287,11 +5748,9 @@
 </file>
 
 <file path=customXml/itemProps5.xml><?xml version="1.0" encoding="utf-8"?>
-<ds:datastoreItem xmlns:ds="http://schemas.openxmlformats.org/officeDocument/2006/customXml" ds:itemID="{53181930-779D-4508-8AED-13CABF96E9AF}">
+<ds:datastoreItem xmlns:ds="http://schemas.openxmlformats.org/officeDocument/2006/customXml" ds:itemID="{B83651A2-5765-4E27-9C83-689ADC8DC82E}">
   <ds:schemaRefs>
-    <ds:schemaRef ds:uri="http://schemas.microsoft.com/office/2006/metadata/properties"/>
-    <ds:schemaRef ds:uri="http://schemas.microsoft.com/office/infopath/2007/PartnerControls"/>
-    <ds:schemaRef ds:uri="882b8ba4-789d-45bb-8bb8-e11d7a153269"/>
+    <ds:schemaRef ds:uri="http://schemas.openxmlformats.org/officeDocument/2006/bibliography"/>
   </ds:schemaRefs>
 </ds:datastoreItem>
 </file>
</xml_diff>